<commit_message>
Coded Validation for Submission Page
</commit_message>
<xml_diff>
--- a/Software Design Major Project Documentation 2021/Documentation.docx
+++ b/Software Design Major Project Documentation 2021/Documentation.docx
@@ -425,26 +425,16 @@
       </w:r>
     </w:p>
     <w:p>
-      <w:proofErr w:type="spellStart"/>
       <w:r>
-        <w:t>Javascript</w:t>
-      </w:r>
-      <w:proofErr w:type="spellEnd"/>
-      <w:r>
-        <w:t xml:space="preserve"> Local storage</w:t>
+        <w:t>Javascript Local storage</w:t>
       </w:r>
       <w:r>
         <w:t>: Dominic</w:t>
       </w:r>
     </w:p>
     <w:p>
-      <w:proofErr w:type="spellStart"/>
       <w:r>
-        <w:t>Javascript</w:t>
-      </w:r>
-      <w:proofErr w:type="spellEnd"/>
-      <w:r>
-        <w:t xml:space="preserve"> Sort: Oscar</w:t>
+        <w:t>Javascript Sort: Oscar</w:t>
       </w:r>
     </w:p>
     <w:p>
@@ -571,11 +561,9 @@
             <w:shd w:val="clear" w:color="auto" w:fill="D9E2F3" w:themeFill="accent1" w:themeFillTint="33"/>
           </w:tcPr>
           <w:p>
-            <w:proofErr w:type="spellStart"/>
             <w:r>
               <w:t>subjectsCode</w:t>
             </w:r>
-            <w:proofErr w:type="spellEnd"/>
           </w:p>
         </w:tc>
         <w:tc>
@@ -602,10 +590,7 @@
               <w:t>Global</w:t>
             </w:r>
             <w:r>
-              <w:t xml:space="preserve"> </w:t>
-            </w:r>
-            <w:r>
-              <w:t>– search.js</w:t>
+              <w:t xml:space="preserve"> – search.js</w:t>
             </w:r>
           </w:p>
         </w:tc>
@@ -640,13 +625,8 @@
             <w:r>
               <w:t>“</w:t>
             </w:r>
-            <w:proofErr w:type="spellStart"/>
-            <w:r>
-              <w:t>enStand</w:t>
-            </w:r>
-            <w:proofErr w:type="spellEnd"/>
-            <w:r>
-              <w:t>”</w:t>
+            <w:r>
+              <w:t>enStand”</w:t>
             </w:r>
           </w:p>
         </w:tc>
@@ -658,11 +638,9 @@
             <w:shd w:val="clear" w:color="auto" w:fill="D9E2F3" w:themeFill="accent1" w:themeFillTint="33"/>
           </w:tcPr>
           <w:p>
-            <w:proofErr w:type="spellStart"/>
             <w:r>
               <w:t>selectedSub</w:t>
             </w:r>
-            <w:proofErr w:type="spellEnd"/>
           </w:p>
         </w:tc>
         <w:tc>
@@ -683,10 +661,7 @@
           </w:tcPr>
           <w:p>
             <w:r>
-              <w:t xml:space="preserve">Global </w:t>
-            </w:r>
-            <w:r>
-              <w:t>– search.js</w:t>
+              <w:t>Global – search.js</w:t>
             </w:r>
           </w:p>
         </w:tc>
@@ -719,15 +694,7 @@
           </w:tcPr>
           <w:p>
             <w:r>
-              <w:t>“</w:t>
-            </w:r>
-            <w:proofErr w:type="spellStart"/>
-            <w:r>
-              <w:t>enStand</w:t>
-            </w:r>
-            <w:proofErr w:type="spellEnd"/>
-            <w:r>
-              <w:t>”</w:t>
+              <w:t>“enStand”</w:t>
             </w:r>
           </w:p>
         </w:tc>
@@ -739,11 +706,9 @@
             <w:shd w:val="clear" w:color="auto" w:fill="D9E2F3" w:themeFill="accent1" w:themeFillTint="33"/>
           </w:tcPr>
           <w:p>
-            <w:proofErr w:type="spellStart"/>
             <w:r>
               <w:t>subjectHeaders</w:t>
             </w:r>
-            <w:proofErr w:type="spellEnd"/>
           </w:p>
         </w:tc>
         <w:tc>
@@ -792,13 +757,8 @@
               <w:t xml:space="preserve">subject </w:t>
             </w:r>
             <w:r>
-              <w:t xml:space="preserve">header name code for usage in hiding </w:t>
-            </w:r>
-            <w:proofErr w:type="spellStart"/>
-            <w:r>
-              <w:t>divs</w:t>
-            </w:r>
-            <w:proofErr w:type="spellEnd"/>
+              <w:t>header name code for usage in hiding divs</w:t>
+            </w:r>
           </w:p>
         </w:tc>
         <w:tc>
@@ -808,15 +768,7 @@
           </w:tcPr>
           <w:p>
             <w:r>
-              <w:t>“</w:t>
-            </w:r>
-            <w:proofErr w:type="spellStart"/>
-            <w:r>
-              <w:t>headEn</w:t>
-            </w:r>
-            <w:proofErr w:type="spellEnd"/>
-            <w:r>
-              <w:t>”</w:t>
+              <w:t>“headEn”</w:t>
             </w:r>
           </w:p>
         </w:tc>
@@ -828,11 +780,9 @@
             <w:shd w:val="clear" w:color="auto" w:fill="D9E2F3" w:themeFill="accent1" w:themeFillTint="33"/>
           </w:tcPr>
           <w:p>
-            <w:proofErr w:type="spellStart"/>
             <w:r>
               <w:t>searchTerm</w:t>
             </w:r>
-            <w:proofErr w:type="spellEnd"/>
           </w:p>
         </w:tc>
         <w:tc>
@@ -910,11 +860,9 @@
             <w:shd w:val="clear" w:color="auto" w:fill="D9E2F3" w:themeFill="accent1" w:themeFillTint="33"/>
           </w:tcPr>
           <w:p>
-            <w:proofErr w:type="spellStart"/>
             <w:r>
               <w:t>tempTerm</w:t>
             </w:r>
-            <w:proofErr w:type="spellEnd"/>
           </w:p>
         </w:tc>
         <w:tc>
@@ -935,10 +883,7 @@
           </w:tcPr>
           <w:p>
             <w:r>
-              <w:t>Local –</w:t>
-            </w:r>
-            <w:r>
-              <w:t xml:space="preserve"> search.js</w:t>
+              <w:t>Local – search.js</w:t>
             </w:r>
           </w:p>
         </w:tc>
@@ -960,23 +905,7 @@
           </w:tcPr>
           <w:p>
             <w:r>
-              <w:t xml:space="preserve">Holds </w:t>
-            </w:r>
-            <w:proofErr w:type="gramStart"/>
-            <w:r>
-              <w:t>a the</w:t>
-            </w:r>
-            <w:proofErr w:type="gramEnd"/>
-            <w:r>
-              <w:t xml:space="preserve"> resulting simplified version of the search term from the </w:t>
-            </w:r>
-            <w:proofErr w:type="spellStart"/>
-            <w:r>
-              <w:t>simpTerm</w:t>
-            </w:r>
-            <w:proofErr w:type="spellEnd"/>
-            <w:r>
-              <w:t xml:space="preserve"> function</w:t>
+              <w:t>Holds a the resulting simplified version of the search term from the simpTerm function</w:t>
             </w:r>
           </w:p>
         </w:tc>
@@ -987,16 +916,11 @@
           </w:tcPr>
           <w:p>
             <w:r>
-              <w:t>“</w:t>
-            </w:r>
-            <w:proofErr w:type="spellStart"/>
-            <w:r>
-              <w:t>en</w:t>
+              <w:t>“en</w:t>
             </w:r>
             <w:r>
               <w:t>Adv</w:t>
             </w:r>
-            <w:proofErr w:type="spellEnd"/>
             <w:r>
               <w:t>”</w:t>
             </w:r>
@@ -1010,11 +934,9 @@
             <w:shd w:val="clear" w:color="auto" w:fill="D9E2F3" w:themeFill="accent1" w:themeFillTint="33"/>
           </w:tcPr>
           <w:p>
-            <w:proofErr w:type="spellStart"/>
             <w:r>
               <w:t>searchResult</w:t>
             </w:r>
-            <w:proofErr w:type="spellEnd"/>
           </w:p>
         </w:tc>
         <w:tc>
@@ -1035,10 +957,7 @@
           </w:tcPr>
           <w:p>
             <w:r>
-              <w:t>Local</w:t>
-            </w:r>
-            <w:r>
-              <w:t xml:space="preserve"> – search.js</w:t>
+              <w:t>Local – search.js</w:t>
             </w:r>
           </w:p>
         </w:tc>
@@ -1071,15 +990,7 @@
           </w:tcPr>
           <w:p>
             <w:r>
-              <w:t>“</w:t>
-            </w:r>
-            <w:proofErr w:type="spellStart"/>
-            <w:r>
-              <w:t>maAdv</w:t>
-            </w:r>
-            <w:proofErr w:type="spellEnd"/>
-            <w:r>
-              <w:t>”</w:t>
+              <w:t>“maAdv”</w:t>
             </w:r>
           </w:p>
         </w:tc>
@@ -1090,42 +1001,82 @@
             <w:tcW w:w="1683" w:type="dxa"/>
             <w:shd w:val="clear" w:color="auto" w:fill="D9E2F3" w:themeFill="accent1" w:themeFillTint="33"/>
           </w:tcPr>
-          <w:p/>
+          <w:p>
+            <w:pPr>
+              <w:jc w:val="center"/>
+            </w:pPr>
+            <w:r>
+              <w:t>items</w:t>
+            </w:r>
+          </w:p>
         </w:tc>
         <w:tc>
           <w:tcPr>
             <w:tcW w:w="1257" w:type="dxa"/>
             <w:shd w:val="clear" w:color="auto" w:fill="D9E2F3" w:themeFill="accent1" w:themeFillTint="33"/>
           </w:tcPr>
-          <w:p/>
+          <w:p>
+            <w:r>
+              <w:t>String</w:t>
+            </w:r>
+          </w:p>
         </w:tc>
         <w:tc>
           <w:tcPr>
             <w:tcW w:w="1429" w:type="dxa"/>
             <w:shd w:val="clear" w:color="auto" w:fill="D9E2F3" w:themeFill="accent1" w:themeFillTint="33"/>
           </w:tcPr>
-          <w:p/>
+          <w:p>
+            <w:r>
+              <w:t>Local – search.js</w:t>
+            </w:r>
+          </w:p>
         </w:tc>
         <w:tc>
           <w:tcPr>
             <w:tcW w:w="827" w:type="dxa"/>
             <w:shd w:val="clear" w:color="auto" w:fill="D9E2F3" w:themeFill="accent1" w:themeFillTint="33"/>
           </w:tcPr>
-          <w:p/>
+          <w:p>
+            <w:r>
+              <w:t>Varies</w:t>
+            </w:r>
+          </w:p>
         </w:tc>
         <w:tc>
           <w:tcPr>
             <w:tcW w:w="2363" w:type="dxa"/>
             <w:shd w:val="clear" w:color="auto" w:fill="D9E2F3" w:themeFill="accent1" w:themeFillTint="33"/>
           </w:tcPr>
-          <w:p/>
+          <w:p>
+            <w:r>
+              <w:t>Sorted array</w:t>
+            </w:r>
+            <w:r>
+              <w:t xml:space="preserve"> for the binary search algorithm</w:t>
+            </w:r>
+          </w:p>
         </w:tc>
         <w:tc>
           <w:tcPr>
             <w:tcW w:w="1457" w:type="dxa"/>
             <w:shd w:val="clear" w:color="auto" w:fill="D9E2F3" w:themeFill="accent1" w:themeFillTint="33"/>
           </w:tcPr>
-          <w:p/>
+          <w:p>
+            <w:r>
+              <w:t>“</w:t>
+            </w:r>
+            <w:r>
+              <w:t>enAdv</w:t>
+            </w:r>
+            <w:r>
+              <w:br/>
+              <w:t>maAdv</w:t>
+            </w:r>
+            <w:r>
+              <w:t>”</w:t>
+            </w:r>
+          </w:p>
         </w:tc>
       </w:tr>
       <w:tr>
@@ -1134,42 +1085,84 @@
             <w:tcW w:w="1683" w:type="dxa"/>
             <w:shd w:val="clear" w:color="auto" w:fill="D9E2F3" w:themeFill="accent1" w:themeFillTint="33"/>
           </w:tcPr>
-          <w:p/>
+          <w:p>
+            <w:pPr>
+              <w:jc w:val="center"/>
+            </w:pPr>
+            <w:r>
+              <w:t>value</w:t>
+            </w:r>
+          </w:p>
         </w:tc>
         <w:tc>
           <w:tcPr>
             <w:tcW w:w="1257" w:type="dxa"/>
             <w:shd w:val="clear" w:color="auto" w:fill="D9E2F3" w:themeFill="accent1" w:themeFillTint="33"/>
           </w:tcPr>
-          <w:p/>
+          <w:p>
+            <w:pPr>
+              <w:jc w:val="center"/>
+            </w:pPr>
+            <w:r>
+              <w:t>String</w:t>
+            </w:r>
+          </w:p>
         </w:tc>
         <w:tc>
           <w:tcPr>
             <w:tcW w:w="1429" w:type="dxa"/>
             <w:shd w:val="clear" w:color="auto" w:fill="D9E2F3" w:themeFill="accent1" w:themeFillTint="33"/>
           </w:tcPr>
-          <w:p/>
+          <w:p>
+            <w:pPr>
+              <w:jc w:val="center"/>
+            </w:pPr>
+            <w:r>
+              <w:t>Local – Search.js</w:t>
+            </w:r>
+          </w:p>
         </w:tc>
         <w:tc>
           <w:tcPr>
             <w:tcW w:w="827" w:type="dxa"/>
             <w:shd w:val="clear" w:color="auto" w:fill="D9E2F3" w:themeFill="accent1" w:themeFillTint="33"/>
           </w:tcPr>
-          <w:p/>
+          <w:p>
+            <w:pPr>
+              <w:jc w:val="center"/>
+            </w:pPr>
+            <w:r>
+              <w:t>Varies</w:t>
+            </w:r>
+          </w:p>
         </w:tc>
         <w:tc>
           <w:tcPr>
             <w:tcW w:w="2363" w:type="dxa"/>
             <w:shd w:val="clear" w:color="auto" w:fill="D9E2F3" w:themeFill="accent1" w:themeFillTint="33"/>
           </w:tcPr>
-          <w:p/>
+          <w:p>
+            <w:pPr>
+              <w:jc w:val="center"/>
+            </w:pPr>
+            <w:r>
+              <w:t>Search term for the binary search algorithm</w:t>
+            </w:r>
+          </w:p>
         </w:tc>
         <w:tc>
           <w:tcPr>
             <w:tcW w:w="1457" w:type="dxa"/>
             <w:shd w:val="clear" w:color="auto" w:fill="D9E2F3" w:themeFill="accent1" w:themeFillTint="33"/>
           </w:tcPr>
-          <w:p/>
+          <w:p>
+            <w:pPr>
+              <w:jc w:val="center"/>
+            </w:pPr>
+            <w:r>
+              <w:t>“enAdv”</w:t>
+            </w:r>
+          </w:p>
         </w:tc>
       </w:tr>
       <w:tr>
@@ -1178,42 +1171,87 @@
             <w:tcW w:w="1683" w:type="dxa"/>
             <w:shd w:val="clear" w:color="auto" w:fill="D9E2F3" w:themeFill="accent1" w:themeFillTint="33"/>
           </w:tcPr>
-          <w:p/>
+          <w:p>
+            <w:pPr>
+              <w:jc w:val="center"/>
+            </w:pPr>
+            <w:r>
+              <w:t>middle</w:t>
+            </w:r>
+          </w:p>
         </w:tc>
         <w:tc>
           <w:tcPr>
             <w:tcW w:w="1257" w:type="dxa"/>
             <w:shd w:val="clear" w:color="auto" w:fill="D9E2F3" w:themeFill="accent1" w:themeFillTint="33"/>
           </w:tcPr>
-          <w:p/>
+          <w:p>
+            <w:pPr>
+              <w:jc w:val="center"/>
+            </w:pPr>
+            <w:r>
+              <w:t>Integer</w:t>
+            </w:r>
+          </w:p>
         </w:tc>
         <w:tc>
           <w:tcPr>
             <w:tcW w:w="1429" w:type="dxa"/>
             <w:shd w:val="clear" w:color="auto" w:fill="D9E2F3" w:themeFill="accent1" w:themeFillTint="33"/>
           </w:tcPr>
-          <w:p/>
+          <w:p>
+            <w:pPr>
+              <w:jc w:val="center"/>
+            </w:pPr>
+            <w:r>
+              <w:t>Local – Search.js</w:t>
+            </w:r>
+          </w:p>
         </w:tc>
         <w:tc>
           <w:tcPr>
             <w:tcW w:w="827" w:type="dxa"/>
             <w:shd w:val="clear" w:color="auto" w:fill="D9E2F3" w:themeFill="accent1" w:themeFillTint="33"/>
           </w:tcPr>
-          <w:p/>
+          <w:p>
+            <w:pPr>
+              <w:jc w:val="center"/>
+            </w:pPr>
+            <w:r>
+              <w:t>Varies</w:t>
+            </w:r>
+          </w:p>
         </w:tc>
         <w:tc>
           <w:tcPr>
             <w:tcW w:w="2363" w:type="dxa"/>
             <w:shd w:val="clear" w:color="auto" w:fill="D9E2F3" w:themeFill="accent1" w:themeFillTint="33"/>
           </w:tcPr>
-          <w:p/>
+          <w:p>
+            <w:pPr>
+              <w:jc w:val="center"/>
+            </w:pPr>
+            <w:r>
+              <w:t xml:space="preserve">Used to </w:t>
+            </w:r>
+            <w:r>
+              <w:t>calculate the middle during the binary search</w:t>
+            </w:r>
+          </w:p>
         </w:tc>
         <w:tc>
           <w:tcPr>
             <w:tcW w:w="1457" w:type="dxa"/>
             <w:shd w:val="clear" w:color="auto" w:fill="D9E2F3" w:themeFill="accent1" w:themeFillTint="33"/>
           </w:tcPr>
-          <w:p/>
+          <w:p>
+            <w:pPr>
+              <w:jc w:val="center"/>
+            </w:pPr>
+            <w:r>
+              <w:t>“4”</w:t>
+            </w:r>
+          </w:p>
         </w:tc>
       </w:tr>
       <w:tr>
@@ -1222,42 +1260,78 @@
             <w:tcW w:w="1683" w:type="dxa"/>
             <w:shd w:val="clear" w:color="auto" w:fill="D9E2F3" w:themeFill="accent1" w:themeFillTint="33"/>
           </w:tcPr>
-          <w:p/>
+          <w:p>
+            <w:pPr>
+              <w:jc w:val="center"/>
+            </w:pPr>
+            <w:r>
+              <w:t xml:space="preserve">term </w:t>
+            </w:r>
+          </w:p>
         </w:tc>
         <w:tc>
           <w:tcPr>
             <w:tcW w:w="1257" w:type="dxa"/>
             <w:shd w:val="clear" w:color="auto" w:fill="D9E2F3" w:themeFill="accent1" w:themeFillTint="33"/>
           </w:tcPr>
-          <w:p/>
+          <w:p>
+            <w:pPr>
+              <w:jc w:val="center"/>
+            </w:pPr>
+            <w:r>
+              <w:t>String</w:t>
+            </w:r>
+          </w:p>
         </w:tc>
         <w:tc>
           <w:tcPr>
             <w:tcW w:w="1429" w:type="dxa"/>
             <w:shd w:val="clear" w:color="auto" w:fill="D9E2F3" w:themeFill="accent1" w:themeFillTint="33"/>
           </w:tcPr>
-          <w:p/>
+          <w:p>
+            <w:pPr>
+              <w:jc w:val="center"/>
+            </w:pPr>
+            <w:r>
+              <w:t>Local – Search.js</w:t>
+            </w:r>
+          </w:p>
         </w:tc>
         <w:tc>
           <w:tcPr>
             <w:tcW w:w="827" w:type="dxa"/>
             <w:shd w:val="clear" w:color="auto" w:fill="D9E2F3" w:themeFill="accent1" w:themeFillTint="33"/>
           </w:tcPr>
-          <w:p/>
+          <w:p>
+            <w:pPr>
+              <w:jc w:val="center"/>
+            </w:pPr>
+            <w:r>
+              <w:t>Varies</w:t>
+            </w:r>
+          </w:p>
         </w:tc>
         <w:tc>
           <w:tcPr>
             <w:tcW w:w="2363" w:type="dxa"/>
             <w:shd w:val="clear" w:color="auto" w:fill="D9E2F3" w:themeFill="accent1" w:themeFillTint="33"/>
           </w:tcPr>
-          <w:p/>
+          <w:p>
+            <w:pPr>
+              <w:jc w:val="center"/>
+            </w:pPr>
+          </w:p>
         </w:tc>
         <w:tc>
           <w:tcPr>
             <w:tcW w:w="1457" w:type="dxa"/>
             <w:shd w:val="clear" w:color="auto" w:fill="D9E2F3" w:themeFill="accent1" w:themeFillTint="33"/>
           </w:tcPr>
-          <w:p/>
+          <w:p>
+            <w:pPr>
+              <w:jc w:val="center"/>
+            </w:pPr>
+          </w:p>
         </w:tc>
       </w:tr>
       <w:tr>
@@ -1266,42 +1340,66 @@
             <w:tcW w:w="1683" w:type="dxa"/>
             <w:shd w:val="clear" w:color="auto" w:fill="D9E2F3" w:themeFill="accent1" w:themeFillTint="33"/>
           </w:tcPr>
-          <w:p/>
+          <w:p>
+            <w:pPr>
+              <w:jc w:val="center"/>
+            </w:pPr>
+          </w:p>
         </w:tc>
         <w:tc>
           <w:tcPr>
             <w:tcW w:w="1257" w:type="dxa"/>
             <w:shd w:val="clear" w:color="auto" w:fill="D9E2F3" w:themeFill="accent1" w:themeFillTint="33"/>
           </w:tcPr>
-          <w:p/>
+          <w:p>
+            <w:pPr>
+              <w:jc w:val="center"/>
+            </w:pPr>
+          </w:p>
         </w:tc>
         <w:tc>
           <w:tcPr>
             <w:tcW w:w="1429" w:type="dxa"/>
             <w:shd w:val="clear" w:color="auto" w:fill="D9E2F3" w:themeFill="accent1" w:themeFillTint="33"/>
           </w:tcPr>
-          <w:p/>
+          <w:p>
+            <w:pPr>
+              <w:jc w:val="center"/>
+            </w:pPr>
+          </w:p>
         </w:tc>
         <w:tc>
           <w:tcPr>
             <w:tcW w:w="827" w:type="dxa"/>
             <w:shd w:val="clear" w:color="auto" w:fill="D9E2F3" w:themeFill="accent1" w:themeFillTint="33"/>
           </w:tcPr>
-          <w:p/>
+          <w:p>
+            <w:pPr>
+              <w:jc w:val="center"/>
+            </w:pPr>
+          </w:p>
         </w:tc>
         <w:tc>
           <w:tcPr>
             <w:tcW w:w="2363" w:type="dxa"/>
             <w:shd w:val="clear" w:color="auto" w:fill="D9E2F3" w:themeFill="accent1" w:themeFillTint="33"/>
           </w:tcPr>
-          <w:p/>
+          <w:p>
+            <w:pPr>
+              <w:jc w:val="center"/>
+            </w:pPr>
+          </w:p>
         </w:tc>
         <w:tc>
           <w:tcPr>
             <w:tcW w:w="1457" w:type="dxa"/>
             <w:shd w:val="clear" w:color="auto" w:fill="D9E2F3" w:themeFill="accent1" w:themeFillTint="33"/>
           </w:tcPr>
-          <w:p/>
+          <w:p>
+            <w:pPr>
+              <w:jc w:val="center"/>
+            </w:pPr>
+          </w:p>
         </w:tc>
       </w:tr>
       <w:tr>
@@ -1310,42 +1408,66 @@
             <w:tcW w:w="1683" w:type="dxa"/>
             <w:shd w:val="clear" w:color="auto" w:fill="D9E2F3" w:themeFill="accent1" w:themeFillTint="33"/>
           </w:tcPr>
-          <w:p/>
+          <w:p>
+            <w:pPr>
+              <w:jc w:val="center"/>
+            </w:pPr>
+          </w:p>
         </w:tc>
         <w:tc>
           <w:tcPr>
             <w:tcW w:w="1257" w:type="dxa"/>
             <w:shd w:val="clear" w:color="auto" w:fill="D9E2F3" w:themeFill="accent1" w:themeFillTint="33"/>
           </w:tcPr>
-          <w:p/>
+          <w:p>
+            <w:pPr>
+              <w:jc w:val="center"/>
+            </w:pPr>
+          </w:p>
         </w:tc>
         <w:tc>
           <w:tcPr>
             <w:tcW w:w="1429" w:type="dxa"/>
             <w:shd w:val="clear" w:color="auto" w:fill="D9E2F3" w:themeFill="accent1" w:themeFillTint="33"/>
           </w:tcPr>
-          <w:p/>
+          <w:p>
+            <w:pPr>
+              <w:jc w:val="center"/>
+            </w:pPr>
+          </w:p>
         </w:tc>
         <w:tc>
           <w:tcPr>
             <w:tcW w:w="827" w:type="dxa"/>
             <w:shd w:val="clear" w:color="auto" w:fill="D9E2F3" w:themeFill="accent1" w:themeFillTint="33"/>
           </w:tcPr>
-          <w:p/>
+          <w:p>
+            <w:pPr>
+              <w:jc w:val="center"/>
+            </w:pPr>
+          </w:p>
         </w:tc>
         <w:tc>
           <w:tcPr>
             <w:tcW w:w="2363" w:type="dxa"/>
             <w:shd w:val="clear" w:color="auto" w:fill="D9E2F3" w:themeFill="accent1" w:themeFillTint="33"/>
           </w:tcPr>
-          <w:p/>
+          <w:p>
+            <w:pPr>
+              <w:jc w:val="center"/>
+            </w:pPr>
+          </w:p>
         </w:tc>
         <w:tc>
           <w:tcPr>
             <w:tcW w:w="1457" w:type="dxa"/>
             <w:shd w:val="clear" w:color="auto" w:fill="D9E2F3" w:themeFill="accent1" w:themeFillTint="33"/>
           </w:tcPr>
-          <w:p/>
+          <w:p>
+            <w:pPr>
+              <w:jc w:val="center"/>
+            </w:pPr>
+          </w:p>
         </w:tc>
       </w:tr>
       <w:tr>
@@ -1354,42 +1476,66 @@
             <w:tcW w:w="1683" w:type="dxa"/>
             <w:shd w:val="clear" w:color="auto" w:fill="D9E2F3" w:themeFill="accent1" w:themeFillTint="33"/>
           </w:tcPr>
-          <w:p/>
+          <w:p>
+            <w:pPr>
+              <w:jc w:val="center"/>
+            </w:pPr>
+          </w:p>
         </w:tc>
         <w:tc>
           <w:tcPr>
             <w:tcW w:w="1257" w:type="dxa"/>
             <w:shd w:val="clear" w:color="auto" w:fill="D9E2F3" w:themeFill="accent1" w:themeFillTint="33"/>
           </w:tcPr>
-          <w:p/>
+          <w:p>
+            <w:pPr>
+              <w:jc w:val="center"/>
+            </w:pPr>
+          </w:p>
         </w:tc>
         <w:tc>
           <w:tcPr>
             <w:tcW w:w="1429" w:type="dxa"/>
             <w:shd w:val="clear" w:color="auto" w:fill="D9E2F3" w:themeFill="accent1" w:themeFillTint="33"/>
           </w:tcPr>
-          <w:p/>
+          <w:p>
+            <w:pPr>
+              <w:jc w:val="center"/>
+            </w:pPr>
+          </w:p>
         </w:tc>
         <w:tc>
           <w:tcPr>
             <w:tcW w:w="827" w:type="dxa"/>
             <w:shd w:val="clear" w:color="auto" w:fill="D9E2F3" w:themeFill="accent1" w:themeFillTint="33"/>
           </w:tcPr>
-          <w:p/>
+          <w:p>
+            <w:pPr>
+              <w:jc w:val="center"/>
+            </w:pPr>
+          </w:p>
         </w:tc>
         <w:tc>
           <w:tcPr>
             <w:tcW w:w="2363" w:type="dxa"/>
             <w:shd w:val="clear" w:color="auto" w:fill="D9E2F3" w:themeFill="accent1" w:themeFillTint="33"/>
           </w:tcPr>
-          <w:p/>
+          <w:p>
+            <w:pPr>
+              <w:jc w:val="center"/>
+            </w:pPr>
+          </w:p>
         </w:tc>
         <w:tc>
           <w:tcPr>
             <w:tcW w:w="1457" w:type="dxa"/>
             <w:shd w:val="clear" w:color="auto" w:fill="D9E2F3" w:themeFill="accent1" w:themeFillTint="33"/>
           </w:tcPr>
-          <w:p/>
+          <w:p>
+            <w:pPr>
+              <w:jc w:val="center"/>
+            </w:pPr>
+          </w:p>
         </w:tc>
       </w:tr>
       <w:tr>
@@ -1398,42 +1544,66 @@
             <w:tcW w:w="1683" w:type="dxa"/>
             <w:shd w:val="clear" w:color="auto" w:fill="D9E2F3" w:themeFill="accent1" w:themeFillTint="33"/>
           </w:tcPr>
-          <w:p/>
+          <w:p>
+            <w:pPr>
+              <w:jc w:val="center"/>
+            </w:pPr>
+          </w:p>
         </w:tc>
         <w:tc>
           <w:tcPr>
             <w:tcW w:w="1257" w:type="dxa"/>
             <w:shd w:val="clear" w:color="auto" w:fill="D9E2F3" w:themeFill="accent1" w:themeFillTint="33"/>
           </w:tcPr>
-          <w:p/>
+          <w:p>
+            <w:pPr>
+              <w:jc w:val="center"/>
+            </w:pPr>
+          </w:p>
         </w:tc>
         <w:tc>
           <w:tcPr>
             <w:tcW w:w="1429" w:type="dxa"/>
             <w:shd w:val="clear" w:color="auto" w:fill="D9E2F3" w:themeFill="accent1" w:themeFillTint="33"/>
           </w:tcPr>
-          <w:p/>
+          <w:p>
+            <w:pPr>
+              <w:jc w:val="center"/>
+            </w:pPr>
+          </w:p>
         </w:tc>
         <w:tc>
           <w:tcPr>
             <w:tcW w:w="827" w:type="dxa"/>
             <w:shd w:val="clear" w:color="auto" w:fill="D9E2F3" w:themeFill="accent1" w:themeFillTint="33"/>
           </w:tcPr>
-          <w:p/>
+          <w:p>
+            <w:pPr>
+              <w:jc w:val="center"/>
+            </w:pPr>
+          </w:p>
         </w:tc>
         <w:tc>
           <w:tcPr>
             <w:tcW w:w="2363" w:type="dxa"/>
             <w:shd w:val="clear" w:color="auto" w:fill="D9E2F3" w:themeFill="accent1" w:themeFillTint="33"/>
           </w:tcPr>
-          <w:p/>
+          <w:p>
+            <w:pPr>
+              <w:jc w:val="center"/>
+            </w:pPr>
+          </w:p>
         </w:tc>
         <w:tc>
           <w:tcPr>
             <w:tcW w:w="1457" w:type="dxa"/>
             <w:shd w:val="clear" w:color="auto" w:fill="D9E2F3" w:themeFill="accent1" w:themeFillTint="33"/>
           </w:tcPr>
-          <w:p/>
+          <w:p>
+            <w:pPr>
+              <w:jc w:val="center"/>
+            </w:pPr>
+          </w:p>
         </w:tc>
       </w:tr>
       <w:tr>
@@ -1442,42 +1612,66 @@
             <w:tcW w:w="1683" w:type="dxa"/>
             <w:shd w:val="clear" w:color="auto" w:fill="D9E2F3" w:themeFill="accent1" w:themeFillTint="33"/>
           </w:tcPr>
-          <w:p/>
+          <w:p>
+            <w:pPr>
+              <w:jc w:val="center"/>
+            </w:pPr>
+          </w:p>
         </w:tc>
         <w:tc>
           <w:tcPr>
             <w:tcW w:w="1257" w:type="dxa"/>
             <w:shd w:val="clear" w:color="auto" w:fill="D9E2F3" w:themeFill="accent1" w:themeFillTint="33"/>
           </w:tcPr>
-          <w:p/>
+          <w:p>
+            <w:pPr>
+              <w:jc w:val="center"/>
+            </w:pPr>
+          </w:p>
         </w:tc>
         <w:tc>
           <w:tcPr>
             <w:tcW w:w="1429" w:type="dxa"/>
             <w:shd w:val="clear" w:color="auto" w:fill="D9E2F3" w:themeFill="accent1" w:themeFillTint="33"/>
           </w:tcPr>
-          <w:p/>
+          <w:p>
+            <w:pPr>
+              <w:jc w:val="center"/>
+            </w:pPr>
+          </w:p>
         </w:tc>
         <w:tc>
           <w:tcPr>
             <w:tcW w:w="827" w:type="dxa"/>
             <w:shd w:val="clear" w:color="auto" w:fill="D9E2F3" w:themeFill="accent1" w:themeFillTint="33"/>
           </w:tcPr>
-          <w:p/>
+          <w:p>
+            <w:pPr>
+              <w:jc w:val="center"/>
+            </w:pPr>
+          </w:p>
         </w:tc>
         <w:tc>
           <w:tcPr>
             <w:tcW w:w="2363" w:type="dxa"/>
             <w:shd w:val="clear" w:color="auto" w:fill="D9E2F3" w:themeFill="accent1" w:themeFillTint="33"/>
           </w:tcPr>
-          <w:p/>
+          <w:p>
+            <w:pPr>
+              <w:jc w:val="center"/>
+            </w:pPr>
+          </w:p>
         </w:tc>
         <w:tc>
           <w:tcPr>
             <w:tcW w:w="1457" w:type="dxa"/>
             <w:shd w:val="clear" w:color="auto" w:fill="D9E2F3" w:themeFill="accent1" w:themeFillTint="33"/>
           </w:tcPr>
-          <w:p/>
+          <w:p>
+            <w:pPr>
+              <w:jc w:val="center"/>
+            </w:pPr>
+          </w:p>
         </w:tc>
       </w:tr>
       <w:tr>
@@ -1964,7 +2158,7 @@
         <w:noProof/>
         <w:color w:val="2E74B5" w:themeColor="accent5" w:themeShade="BF"/>
       </w:rPr>
-      <w:t>26 July 2021</w:t>
+      <w:t>28 July 2021</w:t>
     </w:r>
     <w:r>
       <w:rPr>
@@ -2059,7 +2253,7 @@
         <w:sz w:val="24"/>
         <w:szCs w:val="24"/>
       </w:rPr>
-      <w:t>26 July 2021</w:t>
+      <w:t>28 July 2021</w:t>
     </w:r>
     <w:r>
       <w:rPr>
@@ -2816,21 +3010,21 @@
     <w:charset w:val="00"/>
     <w:family w:val="swiss"/>
     <w:pitch w:val="variable"/>
-    <w:sig w:usb0="E0002AFF" w:usb1="4000ACFF" w:usb2="00000001" w:usb3="00000000" w:csb0="000001FF" w:csb1="00000000"/>
+    <w:sig w:usb0="E4002EFF" w:usb1="C000247B" w:usb2="00000009" w:usb3="00000000" w:csb0="000001FF" w:csb1="00000000"/>
   </w:font>
   <w:font w:name="Times New Roman">
     <w:panose1 w:val="02020603050405020304"/>
     <w:charset w:val="00"/>
     <w:family w:val="roman"/>
     <w:pitch w:val="variable"/>
-    <w:sig w:usb0="E0002AFF" w:usb1="C0007843" w:usb2="00000009" w:usb3="00000000" w:csb0="000001FF" w:csb1="00000000"/>
+    <w:sig w:usb0="E0002EFF" w:usb1="C000785B" w:usb2="00000009" w:usb3="00000000" w:csb0="000001FF" w:csb1="00000000"/>
   </w:font>
   <w:font w:name="Calibri Light">
     <w:panose1 w:val="020F0302020204030204"/>
     <w:charset w:val="00"/>
     <w:family w:val="swiss"/>
     <w:pitch w:val="variable"/>
-    <w:sig w:usb0="A0002AEF" w:usb1="4000207B" w:usb2="00000000" w:usb3="00000000" w:csb0="000001FF" w:csb1="00000000"/>
+    <w:sig w:usb0="E4002EFF" w:usb1="C000247B" w:usb2="00000009" w:usb3="00000000" w:csb0="000001FF" w:csb1="00000000"/>
   </w:font>
 </w:fonts>
 </file>
@@ -2854,6 +3048,7 @@
     <w:rsid w:val="00571620"/>
     <w:rsid w:val="0057515B"/>
     <w:rsid w:val="006C355C"/>
+    <w:rsid w:val="008E2152"/>
     <w:rsid w:val="00B26798"/>
     <w:rsid w:val="00D0266C"/>
   </w:rsids>

</xml_diff>

<commit_message>
Folio Diagrams Merge Pt1
</commit_message>
<xml_diff>
--- a/Software Design Major Project Documentation 2021/Documentation.docx
+++ b/Software Design Major Project Documentation 2021/Documentation.docx
@@ -425,16 +425,26 @@
       </w:r>
     </w:p>
     <w:p>
+      <w:proofErr w:type="spellStart"/>
       <w:r>
-        <w:t>Javascript Local storage</w:t>
+        <w:t>Javascript</w:t>
+      </w:r>
+      <w:proofErr w:type="spellEnd"/>
+      <w:r>
+        <w:t xml:space="preserve"> Local storage</w:t>
       </w:r>
       <w:r>
         <w:t>: Dominic</w:t>
       </w:r>
     </w:p>
     <w:p>
+      <w:proofErr w:type="spellStart"/>
       <w:r>
-        <w:t>Javascript Sort: Oscar</w:t>
+        <w:t>Javascript</w:t>
+      </w:r>
+      <w:proofErr w:type="spellEnd"/>
+      <w:r>
+        <w:t xml:space="preserve"> Sort: Oscar</w:t>
       </w:r>
     </w:p>
     <w:p>
@@ -561,9 +571,11 @@
             <w:shd w:val="clear" w:color="auto" w:fill="D9E2F3" w:themeFill="accent1" w:themeFillTint="33"/>
           </w:tcPr>
           <w:p>
+            <w:proofErr w:type="spellStart"/>
             <w:r>
               <w:t>subjectsCode</w:t>
             </w:r>
+            <w:proofErr w:type="spellEnd"/>
           </w:p>
         </w:tc>
         <w:tc>
@@ -625,8 +637,13 @@
             <w:r>
               <w:t>“</w:t>
             </w:r>
-            <w:r>
-              <w:t>enStand”</w:t>
+            <w:proofErr w:type="spellStart"/>
+            <w:r>
+              <w:t>enStand</w:t>
+            </w:r>
+            <w:proofErr w:type="spellEnd"/>
+            <w:r>
+              <w:t>”</w:t>
             </w:r>
           </w:p>
         </w:tc>
@@ -638,9 +655,11 @@
             <w:shd w:val="clear" w:color="auto" w:fill="D9E2F3" w:themeFill="accent1" w:themeFillTint="33"/>
           </w:tcPr>
           <w:p>
+            <w:proofErr w:type="spellStart"/>
             <w:r>
               <w:t>selectedSub</w:t>
             </w:r>
+            <w:proofErr w:type="spellEnd"/>
           </w:p>
         </w:tc>
         <w:tc>
@@ -694,7 +713,15 @@
           </w:tcPr>
           <w:p>
             <w:r>
-              <w:t>“enStand”</w:t>
+              <w:t>“</w:t>
+            </w:r>
+            <w:proofErr w:type="spellStart"/>
+            <w:r>
+              <w:t>enStand</w:t>
+            </w:r>
+            <w:proofErr w:type="spellEnd"/>
+            <w:r>
+              <w:t>”</w:t>
             </w:r>
           </w:p>
         </w:tc>
@@ -706,9 +733,11 @@
             <w:shd w:val="clear" w:color="auto" w:fill="D9E2F3" w:themeFill="accent1" w:themeFillTint="33"/>
           </w:tcPr>
           <w:p>
+            <w:proofErr w:type="spellStart"/>
             <w:r>
               <w:t>subjectHeaders</w:t>
             </w:r>
+            <w:proofErr w:type="spellEnd"/>
           </w:p>
         </w:tc>
         <w:tc>
@@ -757,8 +786,13 @@
               <w:t xml:space="preserve">subject </w:t>
             </w:r>
             <w:r>
-              <w:t>header name code for usage in hiding divs</w:t>
-            </w:r>
+              <w:t xml:space="preserve">header name code for usage in hiding </w:t>
+            </w:r>
+            <w:proofErr w:type="spellStart"/>
+            <w:r>
+              <w:t>divs</w:t>
+            </w:r>
+            <w:proofErr w:type="spellEnd"/>
           </w:p>
         </w:tc>
         <w:tc>
@@ -768,7 +802,15 @@
           </w:tcPr>
           <w:p>
             <w:r>
-              <w:t>“headEn”</w:t>
+              <w:t>“</w:t>
+            </w:r>
+            <w:proofErr w:type="spellStart"/>
+            <w:r>
+              <w:t>headEn</w:t>
+            </w:r>
+            <w:proofErr w:type="spellEnd"/>
+            <w:r>
+              <w:t>”</w:t>
             </w:r>
           </w:p>
         </w:tc>
@@ -780,9 +822,11 @@
             <w:shd w:val="clear" w:color="auto" w:fill="D9E2F3" w:themeFill="accent1" w:themeFillTint="33"/>
           </w:tcPr>
           <w:p>
+            <w:proofErr w:type="spellStart"/>
             <w:r>
               <w:t>searchTerm</w:t>
             </w:r>
+            <w:proofErr w:type="spellEnd"/>
           </w:p>
         </w:tc>
         <w:tc>
@@ -860,9 +904,11 @@
             <w:shd w:val="clear" w:color="auto" w:fill="D9E2F3" w:themeFill="accent1" w:themeFillTint="33"/>
           </w:tcPr>
           <w:p>
+            <w:proofErr w:type="spellStart"/>
             <w:r>
               <w:t>tempTerm</w:t>
             </w:r>
+            <w:proofErr w:type="spellEnd"/>
           </w:p>
         </w:tc>
         <w:tc>
@@ -905,7 +951,15 @@
           </w:tcPr>
           <w:p>
             <w:r>
-              <w:t>Holds a the resulting simplified version of the search term from the simpTerm function</w:t>
+              <w:t xml:space="preserve">Holds a the resulting simplified version of the search term from the </w:t>
+            </w:r>
+            <w:proofErr w:type="spellStart"/>
+            <w:r>
+              <w:t>simpTerm</w:t>
+            </w:r>
+            <w:proofErr w:type="spellEnd"/>
+            <w:r>
+              <w:t xml:space="preserve"> function</w:t>
             </w:r>
           </w:p>
         </w:tc>
@@ -916,11 +970,16 @@
           </w:tcPr>
           <w:p>
             <w:r>
-              <w:t>“en</w:t>
+              <w:t>“</w:t>
+            </w:r>
+            <w:proofErr w:type="spellStart"/>
+            <w:r>
+              <w:t>en</w:t>
             </w:r>
             <w:r>
               <w:t>Adv</w:t>
             </w:r>
+            <w:proofErr w:type="spellEnd"/>
             <w:r>
               <w:t>”</w:t>
             </w:r>
@@ -934,9 +993,11 @@
             <w:shd w:val="clear" w:color="auto" w:fill="D9E2F3" w:themeFill="accent1" w:themeFillTint="33"/>
           </w:tcPr>
           <w:p>
+            <w:proofErr w:type="spellStart"/>
             <w:r>
               <w:t>searchResult</w:t>
             </w:r>
+            <w:proofErr w:type="spellEnd"/>
           </w:p>
         </w:tc>
         <w:tc>
@@ -990,7 +1051,15 @@
           </w:tcPr>
           <w:p>
             <w:r>
-              <w:t>“maAdv”</w:t>
+              <w:t>“</w:t>
+            </w:r>
+            <w:proofErr w:type="spellStart"/>
+            <w:r>
+              <w:t>maAdv</w:t>
+            </w:r>
+            <w:proofErr w:type="spellEnd"/>
+            <w:r>
+              <w:t>”</w:t>
             </w:r>
           </w:p>
         </w:tc>
@@ -1066,13 +1135,19 @@
             <w:r>
               <w:t>“</w:t>
             </w:r>
+            <w:proofErr w:type="spellStart"/>
             <w:r>
               <w:t>enAdv</w:t>
             </w:r>
+            <w:proofErr w:type="spellEnd"/>
             <w:r>
               <w:br/>
+            </w:r>
+            <w:proofErr w:type="spellStart"/>
+            <w:r>
               <w:t>maAdv</w:t>
             </w:r>
+            <w:proofErr w:type="spellEnd"/>
             <w:r>
               <w:t>”</w:t>
             </w:r>
@@ -1160,7 +1235,15 @@
               <w:jc w:val="center"/>
             </w:pPr>
             <w:r>
-              <w:t>“enAdv”</w:t>
+              <w:t>“</w:t>
+            </w:r>
+            <w:proofErr w:type="spellStart"/>
+            <w:r>
+              <w:t>enAdv</w:t>
+            </w:r>
+            <w:proofErr w:type="spellEnd"/>
+            <w:r>
+              <w:t>”</w:t>
             </w:r>
           </w:p>
         </w:tc>
@@ -1813,7 +1896,230 @@
         <w:pStyle w:val="Heading1"/>
       </w:pPr>
       <w:r>
+        <w:lastRenderedPageBreak/>
         <w:t>System Flowcharts</w:t>
+      </w:r>
+      <w:r>
+        <w:t>:</w:t>
+      </w:r>
+    </w:p>
+    <w:p>
+      <w:r>
+        <w:rPr>
+          <w:noProof/>
+        </w:rPr>
+        <w:drawing>
+          <wp:inline distT="0" distB="0" distL="0" distR="0" wp14:anchorId="5D878E84" wp14:editId="34734FFF">
+            <wp:extent cx="4226826" cy="7753350"/>
+            <wp:effectExtent l="0" t="0" r="0" b="0"/>
+            <wp:docPr id="1" name="Picture 1"/>
+            <wp:cNvGraphicFramePr>
+              <a:graphicFrameLocks xmlns:a="http://schemas.openxmlformats.org/drawingml/2006/main" noChangeAspect="1"/>
+            </wp:cNvGraphicFramePr>
+            <a:graphic xmlns:a="http://schemas.openxmlformats.org/drawingml/2006/main">
+              <a:graphicData uri="http://schemas.openxmlformats.org/drawingml/2006/picture">
+                <pic:pic xmlns:pic="http://schemas.openxmlformats.org/drawingml/2006/picture">
+                  <pic:nvPicPr>
+                    <pic:cNvPr id="0" name="Picture 1"/>
+                    <pic:cNvPicPr>
+                      <a:picLocks noChangeAspect="1" noChangeArrowheads="1"/>
+                    </pic:cNvPicPr>
+                  </pic:nvPicPr>
+                  <pic:blipFill>
+                    <a:blip r:embed="rId8">
+                      <a:extLst>
+                        <a:ext uri="{28A0092B-C50C-407E-A947-70E740481C1C}">
+                          <a14:useLocalDpi xmlns:a14="http://schemas.microsoft.com/office/drawing/2010/main" val="0"/>
+                        </a:ext>
+                      </a:extLst>
+                    </a:blip>
+                    <a:srcRect/>
+                    <a:stretch>
+                      <a:fillRect/>
+                    </a:stretch>
+                  </pic:blipFill>
+                  <pic:spPr bwMode="auto">
+                    <a:xfrm>
+                      <a:off x="0" y="0"/>
+                      <a:ext cx="4236866" cy="7771766"/>
+                    </a:xfrm>
+                    <a:prstGeom prst="rect">
+                      <a:avLst/>
+                    </a:prstGeom>
+                    <a:noFill/>
+                    <a:ln>
+                      <a:noFill/>
+                    </a:ln>
+                  </pic:spPr>
+                </pic:pic>
+              </a:graphicData>
+            </a:graphic>
+          </wp:inline>
+        </w:drawing>
+      </w:r>
+    </w:p>
+    <w:p>
+      <w:r>
+        <w:rPr>
+          <w:noProof/>
+        </w:rPr>
+        <w:lastRenderedPageBreak/>
+        <w:drawing>
+          <wp:inline distT="0" distB="0" distL="0" distR="0" wp14:anchorId="7A16CD8B" wp14:editId="45F93AA2">
+            <wp:extent cx="4305300" cy="8858250"/>
+            <wp:effectExtent l="0" t="0" r="0" b="0"/>
+            <wp:docPr id="2" name="Picture 2"/>
+            <wp:cNvGraphicFramePr>
+              <a:graphicFrameLocks xmlns:a="http://schemas.openxmlformats.org/drawingml/2006/main" noChangeAspect="1"/>
+            </wp:cNvGraphicFramePr>
+            <a:graphic xmlns:a="http://schemas.openxmlformats.org/drawingml/2006/main">
+              <a:graphicData uri="http://schemas.openxmlformats.org/drawingml/2006/picture">
+                <pic:pic xmlns:pic="http://schemas.openxmlformats.org/drawingml/2006/picture">
+                  <pic:nvPicPr>
+                    <pic:cNvPr id="0" name="Picture 2"/>
+                    <pic:cNvPicPr>
+                      <a:picLocks noChangeAspect="1" noChangeArrowheads="1"/>
+                    </pic:cNvPicPr>
+                  </pic:nvPicPr>
+                  <pic:blipFill>
+                    <a:blip r:embed="rId9">
+                      <a:extLst>
+                        <a:ext uri="{28A0092B-C50C-407E-A947-70E740481C1C}">
+                          <a14:useLocalDpi xmlns:a14="http://schemas.microsoft.com/office/drawing/2010/main" val="0"/>
+                        </a:ext>
+                      </a:extLst>
+                    </a:blip>
+                    <a:srcRect/>
+                    <a:stretch>
+                      <a:fillRect/>
+                    </a:stretch>
+                  </pic:blipFill>
+                  <pic:spPr bwMode="auto">
+                    <a:xfrm>
+                      <a:off x="0" y="0"/>
+                      <a:ext cx="4305300" cy="8858250"/>
+                    </a:xfrm>
+                    <a:prstGeom prst="rect">
+                      <a:avLst/>
+                    </a:prstGeom>
+                    <a:noFill/>
+                    <a:ln>
+                      <a:noFill/>
+                    </a:ln>
+                  </pic:spPr>
+                </pic:pic>
+              </a:graphicData>
+            </a:graphic>
+          </wp:inline>
+        </w:drawing>
+      </w:r>
+      <w:r>
+        <w:rPr>
+          <w:noProof/>
+        </w:rPr>
+        <w:lastRenderedPageBreak/>
+        <w:drawing>
+          <wp:inline distT="0" distB="0" distL="0" distR="0" wp14:anchorId="596BF31B" wp14:editId="5F0A1580">
+            <wp:extent cx="5724525" cy="6038850"/>
+            <wp:effectExtent l="0" t="0" r="0" b="0"/>
+            <wp:docPr id="3" name="Picture 3"/>
+            <wp:cNvGraphicFramePr>
+              <a:graphicFrameLocks xmlns:a="http://schemas.openxmlformats.org/drawingml/2006/main" noChangeAspect="1"/>
+            </wp:cNvGraphicFramePr>
+            <a:graphic xmlns:a="http://schemas.openxmlformats.org/drawingml/2006/main">
+              <a:graphicData uri="http://schemas.openxmlformats.org/drawingml/2006/picture">
+                <pic:pic xmlns:pic="http://schemas.openxmlformats.org/drawingml/2006/picture">
+                  <pic:nvPicPr>
+                    <pic:cNvPr id="0" name="Picture 3"/>
+                    <pic:cNvPicPr>
+                      <a:picLocks noChangeAspect="1" noChangeArrowheads="1"/>
+                    </pic:cNvPicPr>
+                  </pic:nvPicPr>
+                  <pic:blipFill>
+                    <a:blip r:embed="rId10">
+                      <a:extLst>
+                        <a:ext uri="{28A0092B-C50C-407E-A947-70E740481C1C}">
+                          <a14:useLocalDpi xmlns:a14="http://schemas.microsoft.com/office/drawing/2010/main" val="0"/>
+                        </a:ext>
+                      </a:extLst>
+                    </a:blip>
+                    <a:srcRect/>
+                    <a:stretch>
+                      <a:fillRect/>
+                    </a:stretch>
+                  </pic:blipFill>
+                  <pic:spPr bwMode="auto">
+                    <a:xfrm>
+                      <a:off x="0" y="0"/>
+                      <a:ext cx="5724525" cy="6038850"/>
+                    </a:xfrm>
+                    <a:prstGeom prst="rect">
+                      <a:avLst/>
+                    </a:prstGeom>
+                    <a:noFill/>
+                    <a:ln>
+                      <a:noFill/>
+                    </a:ln>
+                  </pic:spPr>
+                </pic:pic>
+              </a:graphicData>
+            </a:graphic>
+          </wp:inline>
+        </w:drawing>
+      </w:r>
+      <w:r>
+        <w:rPr>
+          <w:noProof/>
+        </w:rPr>
+        <w:lastRenderedPageBreak/>
+        <w:drawing>
+          <wp:inline distT="0" distB="0" distL="0" distR="0" wp14:anchorId="55796DF3" wp14:editId="6406B7B5">
+            <wp:extent cx="4467225" cy="8858250"/>
+            <wp:effectExtent l="0" t="0" r="0" b="0"/>
+            <wp:docPr id="4" name="Picture 4"/>
+            <wp:cNvGraphicFramePr>
+              <a:graphicFrameLocks xmlns:a="http://schemas.openxmlformats.org/drawingml/2006/main" noChangeAspect="1"/>
+            </wp:cNvGraphicFramePr>
+            <a:graphic xmlns:a="http://schemas.openxmlformats.org/drawingml/2006/main">
+              <a:graphicData uri="http://schemas.openxmlformats.org/drawingml/2006/picture">
+                <pic:pic xmlns:pic="http://schemas.openxmlformats.org/drawingml/2006/picture">
+                  <pic:nvPicPr>
+                    <pic:cNvPr id="0" name="Picture 4"/>
+                    <pic:cNvPicPr>
+                      <a:picLocks noChangeAspect="1" noChangeArrowheads="1"/>
+                    </pic:cNvPicPr>
+                  </pic:nvPicPr>
+                  <pic:blipFill>
+                    <a:blip r:embed="rId11" cstate="print">
+                      <a:extLst>
+                        <a:ext uri="{28A0092B-C50C-407E-A947-70E740481C1C}">
+                          <a14:useLocalDpi xmlns:a14="http://schemas.microsoft.com/office/drawing/2010/main" val="0"/>
+                        </a:ext>
+                      </a:extLst>
+                    </a:blip>
+                    <a:srcRect/>
+                    <a:stretch>
+                      <a:fillRect/>
+                    </a:stretch>
+                  </pic:blipFill>
+                  <pic:spPr bwMode="auto">
+                    <a:xfrm>
+                      <a:off x="0" y="0"/>
+                      <a:ext cx="4467225" cy="8858250"/>
+                    </a:xfrm>
+                    <a:prstGeom prst="rect">
+                      <a:avLst/>
+                    </a:prstGeom>
+                    <a:noFill/>
+                    <a:ln>
+                      <a:noFill/>
+                    </a:ln>
+                  </pic:spPr>
+                </pic:pic>
+              </a:graphicData>
+            </a:graphic>
+          </wp:inline>
+        </w:drawing>
       </w:r>
     </w:p>
     <w:p>
@@ -1821,9 +2127,333 @@
         <w:pStyle w:val="Heading1"/>
       </w:pPr>
       <w:r>
+        <w:lastRenderedPageBreak/>
         <w:t>Data Flow Diagrams</w:t>
       </w:r>
     </w:p>
+    <w:p>
+      <w:r>
+        <w:rPr>
+          <w:noProof/>
+        </w:rPr>
+        <w:drawing>
+          <wp:inline distT="0" distB="0" distL="0" distR="0" wp14:anchorId="64BB7AC0" wp14:editId="59BA34D9">
+            <wp:extent cx="5727065" cy="2959735"/>
+            <wp:effectExtent l="0" t="0" r="0" b="0"/>
+            <wp:docPr id="11" name="Picture 11"/>
+            <wp:cNvGraphicFramePr>
+              <a:graphicFrameLocks xmlns:a="http://schemas.openxmlformats.org/drawingml/2006/main" noChangeAspect="1"/>
+            </wp:cNvGraphicFramePr>
+            <a:graphic xmlns:a="http://schemas.openxmlformats.org/drawingml/2006/main">
+              <a:graphicData uri="http://schemas.openxmlformats.org/drawingml/2006/picture">
+                <pic:pic xmlns:pic="http://schemas.openxmlformats.org/drawingml/2006/picture">
+                  <pic:nvPicPr>
+                    <pic:cNvPr id="0" name="Picture 11"/>
+                    <pic:cNvPicPr>
+                      <a:picLocks noChangeAspect="1" noChangeArrowheads="1"/>
+                    </pic:cNvPicPr>
+                  </pic:nvPicPr>
+                  <pic:blipFill>
+                    <a:blip r:embed="rId12">
+                      <a:extLst>
+                        <a:ext uri="{28A0092B-C50C-407E-A947-70E740481C1C}">
+                          <a14:useLocalDpi xmlns:a14="http://schemas.microsoft.com/office/drawing/2010/main" val="0"/>
+                        </a:ext>
+                      </a:extLst>
+                    </a:blip>
+                    <a:srcRect/>
+                    <a:stretch>
+                      <a:fillRect/>
+                    </a:stretch>
+                  </pic:blipFill>
+                  <pic:spPr bwMode="auto">
+                    <a:xfrm>
+                      <a:off x="0" y="0"/>
+                      <a:ext cx="5727065" cy="2959735"/>
+                    </a:xfrm>
+                    <a:prstGeom prst="rect">
+                      <a:avLst/>
+                    </a:prstGeom>
+                    <a:noFill/>
+                    <a:ln>
+                      <a:noFill/>
+                    </a:ln>
+                  </pic:spPr>
+                </pic:pic>
+              </a:graphicData>
+            </a:graphic>
+          </wp:inline>
+        </w:drawing>
+      </w:r>
+      <w:r>
+        <w:rPr>
+          <w:noProof/>
+        </w:rPr>
+        <w:drawing>
+          <wp:inline distT="0" distB="0" distL="0" distR="0" wp14:anchorId="352F3363" wp14:editId="32E5D405">
+            <wp:extent cx="5727065" cy="3320415"/>
+            <wp:effectExtent l="0" t="0" r="0" b="0"/>
+            <wp:docPr id="12" name="Picture 12"/>
+            <wp:cNvGraphicFramePr>
+              <a:graphicFrameLocks xmlns:a="http://schemas.openxmlformats.org/drawingml/2006/main" noChangeAspect="1"/>
+            </wp:cNvGraphicFramePr>
+            <a:graphic xmlns:a="http://schemas.openxmlformats.org/drawingml/2006/main">
+              <a:graphicData uri="http://schemas.openxmlformats.org/drawingml/2006/picture">
+                <pic:pic xmlns:pic="http://schemas.openxmlformats.org/drawingml/2006/picture">
+                  <pic:nvPicPr>
+                    <pic:cNvPr id="0" name="Picture 12"/>
+                    <pic:cNvPicPr>
+                      <a:picLocks noChangeAspect="1" noChangeArrowheads="1"/>
+                    </pic:cNvPicPr>
+                  </pic:nvPicPr>
+                  <pic:blipFill>
+                    <a:blip r:embed="rId13" cstate="print">
+                      <a:extLst>
+                        <a:ext uri="{28A0092B-C50C-407E-A947-70E740481C1C}">
+                          <a14:useLocalDpi xmlns:a14="http://schemas.microsoft.com/office/drawing/2010/main" val="0"/>
+                        </a:ext>
+                      </a:extLst>
+                    </a:blip>
+                    <a:srcRect/>
+                    <a:stretch>
+                      <a:fillRect/>
+                    </a:stretch>
+                  </pic:blipFill>
+                  <pic:spPr bwMode="auto">
+                    <a:xfrm>
+                      <a:off x="0" y="0"/>
+                      <a:ext cx="5727065" cy="3320415"/>
+                    </a:xfrm>
+                    <a:prstGeom prst="rect">
+                      <a:avLst/>
+                    </a:prstGeom>
+                    <a:noFill/>
+                    <a:ln>
+                      <a:noFill/>
+                    </a:ln>
+                  </pic:spPr>
+                </pic:pic>
+              </a:graphicData>
+            </a:graphic>
+          </wp:inline>
+        </w:drawing>
+      </w:r>
+      <w:r>
+        <w:rPr>
+          <w:noProof/>
+        </w:rPr>
+        <w:lastRenderedPageBreak/>
+        <w:drawing>
+          <wp:inline distT="0" distB="0" distL="0" distR="0" wp14:anchorId="14167E75" wp14:editId="33C0BE4A">
+            <wp:extent cx="5727065" cy="2478405"/>
+            <wp:effectExtent l="0" t="0" r="0" b="0"/>
+            <wp:docPr id="13" name="Picture 13"/>
+            <wp:cNvGraphicFramePr>
+              <a:graphicFrameLocks xmlns:a="http://schemas.openxmlformats.org/drawingml/2006/main" noChangeAspect="1"/>
+            </wp:cNvGraphicFramePr>
+            <a:graphic xmlns:a="http://schemas.openxmlformats.org/drawingml/2006/main">
+              <a:graphicData uri="http://schemas.openxmlformats.org/drawingml/2006/picture">
+                <pic:pic xmlns:pic="http://schemas.openxmlformats.org/drawingml/2006/picture">
+                  <pic:nvPicPr>
+                    <pic:cNvPr id="0" name="Picture 13"/>
+                    <pic:cNvPicPr>
+                      <a:picLocks noChangeAspect="1" noChangeArrowheads="1"/>
+                    </pic:cNvPicPr>
+                  </pic:nvPicPr>
+                  <pic:blipFill>
+                    <a:blip r:embed="rId14">
+                      <a:extLst>
+                        <a:ext uri="{28A0092B-C50C-407E-A947-70E740481C1C}">
+                          <a14:useLocalDpi xmlns:a14="http://schemas.microsoft.com/office/drawing/2010/main" val="0"/>
+                        </a:ext>
+                      </a:extLst>
+                    </a:blip>
+                    <a:srcRect/>
+                    <a:stretch>
+                      <a:fillRect/>
+                    </a:stretch>
+                  </pic:blipFill>
+                  <pic:spPr bwMode="auto">
+                    <a:xfrm>
+                      <a:off x="0" y="0"/>
+                      <a:ext cx="5727065" cy="2478405"/>
+                    </a:xfrm>
+                    <a:prstGeom prst="rect">
+                      <a:avLst/>
+                    </a:prstGeom>
+                    <a:noFill/>
+                    <a:ln>
+                      <a:noFill/>
+                    </a:ln>
+                  </pic:spPr>
+                </pic:pic>
+              </a:graphicData>
+            </a:graphic>
+          </wp:inline>
+        </w:drawing>
+      </w:r>
+      <w:r>
+        <w:rPr>
+          <w:noProof/>
+        </w:rPr>
+        <w:drawing>
+          <wp:inline distT="0" distB="0" distL="0" distR="0" wp14:anchorId="75B26A9B" wp14:editId="2AF99D5F">
+            <wp:extent cx="5727065" cy="3320415"/>
+            <wp:effectExtent l="0" t="0" r="0" b="0"/>
+            <wp:docPr id="14" name="Picture 14"/>
+            <wp:cNvGraphicFramePr>
+              <a:graphicFrameLocks xmlns:a="http://schemas.openxmlformats.org/drawingml/2006/main" noChangeAspect="1"/>
+            </wp:cNvGraphicFramePr>
+            <a:graphic xmlns:a="http://schemas.openxmlformats.org/drawingml/2006/main">
+              <a:graphicData uri="http://schemas.openxmlformats.org/drawingml/2006/picture">
+                <pic:pic xmlns:pic="http://schemas.openxmlformats.org/drawingml/2006/picture">
+                  <pic:nvPicPr>
+                    <pic:cNvPr id="0" name="Picture 14"/>
+                    <pic:cNvPicPr>
+                      <a:picLocks noChangeAspect="1" noChangeArrowheads="1"/>
+                    </pic:cNvPicPr>
+                  </pic:nvPicPr>
+                  <pic:blipFill>
+                    <a:blip r:embed="rId15">
+                      <a:extLst>
+                        <a:ext uri="{28A0092B-C50C-407E-A947-70E740481C1C}">
+                          <a14:useLocalDpi xmlns:a14="http://schemas.microsoft.com/office/drawing/2010/main" val="0"/>
+                        </a:ext>
+                      </a:extLst>
+                    </a:blip>
+                    <a:srcRect/>
+                    <a:stretch>
+                      <a:fillRect/>
+                    </a:stretch>
+                  </pic:blipFill>
+                  <pic:spPr bwMode="auto">
+                    <a:xfrm>
+                      <a:off x="0" y="0"/>
+                      <a:ext cx="5727065" cy="3320415"/>
+                    </a:xfrm>
+                    <a:prstGeom prst="rect">
+                      <a:avLst/>
+                    </a:prstGeom>
+                    <a:noFill/>
+                    <a:ln>
+                      <a:noFill/>
+                    </a:ln>
+                  </pic:spPr>
+                </pic:pic>
+              </a:graphicData>
+            </a:graphic>
+          </wp:inline>
+        </w:drawing>
+      </w:r>
+      <w:r>
+        <w:rPr>
+          <w:noProof/>
+        </w:rPr>
+        <w:lastRenderedPageBreak/>
+        <w:drawing>
+          <wp:inline distT="0" distB="0" distL="0" distR="0" wp14:anchorId="08E3B9B4" wp14:editId="7F2E0188">
+            <wp:extent cx="5727065" cy="3056255"/>
+            <wp:effectExtent l="0" t="0" r="0" b="0"/>
+            <wp:docPr id="15" name="Picture 15"/>
+            <wp:cNvGraphicFramePr>
+              <a:graphicFrameLocks xmlns:a="http://schemas.openxmlformats.org/drawingml/2006/main" noChangeAspect="1"/>
+            </wp:cNvGraphicFramePr>
+            <a:graphic xmlns:a="http://schemas.openxmlformats.org/drawingml/2006/main">
+              <a:graphicData uri="http://schemas.openxmlformats.org/drawingml/2006/picture">
+                <pic:pic xmlns:pic="http://schemas.openxmlformats.org/drawingml/2006/picture">
+                  <pic:nvPicPr>
+                    <pic:cNvPr id="0" name="Picture 15"/>
+                    <pic:cNvPicPr>
+                      <a:picLocks noChangeAspect="1" noChangeArrowheads="1"/>
+                    </pic:cNvPicPr>
+                  </pic:nvPicPr>
+                  <pic:blipFill>
+                    <a:blip r:embed="rId16">
+                      <a:extLst>
+                        <a:ext uri="{28A0092B-C50C-407E-A947-70E740481C1C}">
+                          <a14:useLocalDpi xmlns:a14="http://schemas.microsoft.com/office/drawing/2010/main" val="0"/>
+                        </a:ext>
+                      </a:extLst>
+                    </a:blip>
+                    <a:srcRect/>
+                    <a:stretch>
+                      <a:fillRect/>
+                    </a:stretch>
+                  </pic:blipFill>
+                  <pic:spPr bwMode="auto">
+                    <a:xfrm>
+                      <a:off x="0" y="0"/>
+                      <a:ext cx="5727065" cy="3056255"/>
+                    </a:xfrm>
+                    <a:prstGeom prst="rect">
+                      <a:avLst/>
+                    </a:prstGeom>
+                    <a:noFill/>
+                    <a:ln>
+                      <a:noFill/>
+                    </a:ln>
+                  </pic:spPr>
+                </pic:pic>
+              </a:graphicData>
+            </a:graphic>
+          </wp:inline>
+        </w:drawing>
+      </w:r>
+      <w:r>
+        <w:rPr>
+          <w:noProof/>
+        </w:rPr>
+        <w:drawing>
+          <wp:inline distT="0" distB="0" distL="0" distR="0" wp14:anchorId="4F85A496" wp14:editId="07F3C98C">
+            <wp:extent cx="5727065" cy="3200400"/>
+            <wp:effectExtent l="0" t="0" r="0" b="0"/>
+            <wp:docPr id="16" name="Picture 16"/>
+            <wp:cNvGraphicFramePr>
+              <a:graphicFrameLocks xmlns:a="http://schemas.openxmlformats.org/drawingml/2006/main" noChangeAspect="1"/>
+            </wp:cNvGraphicFramePr>
+            <a:graphic xmlns:a="http://schemas.openxmlformats.org/drawingml/2006/main">
+              <a:graphicData uri="http://schemas.openxmlformats.org/drawingml/2006/picture">
+                <pic:pic xmlns:pic="http://schemas.openxmlformats.org/drawingml/2006/picture">
+                  <pic:nvPicPr>
+                    <pic:cNvPr id="0" name="Picture 16"/>
+                    <pic:cNvPicPr>
+                      <a:picLocks noChangeAspect="1" noChangeArrowheads="1"/>
+                    </pic:cNvPicPr>
+                  </pic:nvPicPr>
+                  <pic:blipFill>
+                    <a:blip r:embed="rId17" cstate="print">
+                      <a:extLst>
+                        <a:ext uri="{28A0092B-C50C-407E-A947-70E740481C1C}">
+                          <a14:useLocalDpi xmlns:a14="http://schemas.microsoft.com/office/drawing/2010/main" val="0"/>
+                        </a:ext>
+                      </a:extLst>
+                    </a:blip>
+                    <a:srcRect/>
+                    <a:stretch>
+                      <a:fillRect/>
+                    </a:stretch>
+                  </pic:blipFill>
+                  <pic:spPr bwMode="auto">
+                    <a:xfrm>
+                      <a:off x="0" y="0"/>
+                      <a:ext cx="5727065" cy="3200400"/>
+                    </a:xfrm>
+                    <a:prstGeom prst="rect">
+                      <a:avLst/>
+                    </a:prstGeom>
+                    <a:noFill/>
+                    <a:ln>
+                      <a:noFill/>
+                    </a:ln>
+                  </pic:spPr>
+                </pic:pic>
+              </a:graphicData>
+            </a:graphic>
+          </wp:inline>
+        </w:drawing>
+      </w:r>
+    </w:p>
+    <w:p/>
     <w:p>
       <w:pPr>
         <w:pStyle w:val="Heading1"/>
@@ -1832,6 +2462,8 @@
         <w:t>Structure Chart</w:t>
       </w:r>
     </w:p>
+    <w:p/>
+    <w:p/>
     <w:p>
       <w:pPr>
         <w:pStyle w:val="Heading1"/>
@@ -1880,10 +2512,10 @@
       </w:pPr>
     </w:p>
     <w:sectPr>
-      <w:headerReference w:type="even" r:id="rId8"/>
-      <w:headerReference w:type="default" r:id="rId9"/>
-      <w:footerReference w:type="even" r:id="rId10"/>
-      <w:footerReference w:type="default" r:id="rId11"/>
+      <w:headerReference w:type="even" r:id="rId18"/>
+      <w:headerReference w:type="default" r:id="rId19"/>
+      <w:footerReference w:type="even" r:id="rId20"/>
+      <w:footerReference w:type="default" r:id="rId21"/>
       <w:pgSz w:w="11906" w:h="16838"/>
       <w:pgMar w:top="1440" w:right="1440" w:bottom="1440" w:left="1440" w:header="708" w:footer="708" w:gutter="0"/>
       <w:pgNumType w:start="0"/>
@@ -2158,7 +2790,7 @@
         <w:noProof/>
         <w:color w:val="2E74B5" w:themeColor="accent5" w:themeShade="BF"/>
       </w:rPr>
-      <w:t>28 July 2021</w:t>
+      <w:t>31 July 2021</w:t>
     </w:r>
     <w:r>
       <w:rPr>
@@ -2253,7 +2885,7 @@
         <w:sz w:val="24"/>
         <w:szCs w:val="24"/>
       </w:rPr>
-      <w:t>28 July 2021</w:t>
+      <w:t>31 July 2021</w:t>
     </w:r>
     <w:r>
       <w:rPr>
@@ -3045,6 +3677,7 @@
   </w:compat>
   <w:rsids>
     <w:rsidRoot w:val="00D0266C"/>
+    <w:rsid w:val="004E44CA"/>
     <w:rsid w:val="00571620"/>
     <w:rsid w:val="0057515B"/>
     <w:rsid w:val="006C355C"/>

</xml_diff>

<commit_message>
Merged All Diagrams to Folio. Resolved Missing JS file for search page
</commit_message>
<xml_diff>
--- a/Software Design Major Project Documentation 2021/Documentation.docx
+++ b/Software Design Major Project Documentation 2021/Documentation.docx
@@ -951,7 +951,15 @@
           </w:tcPr>
           <w:p>
             <w:r>
-              <w:t xml:space="preserve">Holds a the resulting simplified version of the search term from the </w:t>
+              <w:t xml:space="preserve">Holds </w:t>
+            </w:r>
+            <w:proofErr w:type="gramStart"/>
+            <w:r>
+              <w:t>a the</w:t>
+            </w:r>
+            <w:proofErr w:type="gramEnd"/>
+            <w:r>
+              <w:t xml:space="preserve"> resulting simplified version of the search term from the </w:t>
             </w:r>
             <w:proofErr w:type="spellStart"/>
             <w:r>
@@ -1896,7 +1904,6 @@
         <w:pStyle w:val="Heading1"/>
       </w:pPr>
       <w:r>
-        <w:lastRenderedPageBreak/>
         <w:t>System Flowcharts</w:t>
       </w:r>
       <w:r>
@@ -1963,7 +1970,6 @@
         <w:rPr>
           <w:noProof/>
         </w:rPr>
-        <w:lastRenderedPageBreak/>
         <w:drawing>
           <wp:inline distT="0" distB="0" distL="0" distR="0" wp14:anchorId="7A16CD8B" wp14:editId="45F93AA2">
             <wp:extent cx="4305300" cy="8858250"/>
@@ -2017,7 +2023,6 @@
         <w:rPr>
           <w:noProof/>
         </w:rPr>
-        <w:lastRenderedPageBreak/>
         <w:drawing>
           <wp:inline distT="0" distB="0" distL="0" distR="0" wp14:anchorId="596BF31B" wp14:editId="5F0A1580">
             <wp:extent cx="5724525" cy="6038850"/>
@@ -2071,7 +2076,6 @@
         <w:rPr>
           <w:noProof/>
         </w:rPr>
-        <w:lastRenderedPageBreak/>
         <w:drawing>
           <wp:inline distT="0" distB="0" distL="0" distR="0" wp14:anchorId="55796DF3" wp14:editId="6406B7B5">
             <wp:extent cx="4467225" cy="8858250"/>
@@ -2127,7 +2131,6 @@
         <w:pStyle w:val="Heading1"/>
       </w:pPr>
       <w:r>
-        <w:lastRenderedPageBreak/>
         <w:t>Data Flow Diagrams</w:t>
       </w:r>
     </w:p>
@@ -2242,7 +2245,6 @@
         <w:rPr>
           <w:noProof/>
         </w:rPr>
-        <w:lastRenderedPageBreak/>
         <w:drawing>
           <wp:inline distT="0" distB="0" distL="0" distR="0" wp14:anchorId="14167E75" wp14:editId="33C0BE4A">
             <wp:extent cx="5727065" cy="2478405"/>
@@ -2349,7 +2351,6 @@
         <w:rPr>
           <w:noProof/>
         </w:rPr>
-        <w:lastRenderedPageBreak/>
         <w:drawing>
           <wp:inline distT="0" distB="0" distL="0" distR="0" wp14:anchorId="08E3B9B4" wp14:editId="7F2E0188">
             <wp:extent cx="5727065" cy="3056255"/>
@@ -2453,7 +2454,6 @@
         </w:drawing>
       </w:r>
     </w:p>
-    <w:p/>
     <w:p>
       <w:pPr>
         <w:pStyle w:val="Heading1"/>
@@ -2461,8 +2461,226 @@
       <w:r>
         <w:t>Structure Chart</w:t>
       </w:r>
+      <w:r>
+        <w:t>s</w:t>
+      </w:r>
     </w:p>
-    <w:p/>
+    <w:p>
+      <w:r>
+        <w:rPr>
+          <w:noProof/>
+        </w:rPr>
+        <w:drawing>
+          <wp:inline distT="0" distB="0" distL="0" distR="0" wp14:anchorId="374A4A43" wp14:editId="20DF2062">
+            <wp:extent cx="5731510" cy="5969530"/>
+            <wp:effectExtent l="0" t="0" r="0" b="0"/>
+            <wp:docPr id="5" name="Picture 5"/>
+            <wp:cNvGraphicFramePr>
+              <a:graphicFrameLocks xmlns:a="http://schemas.openxmlformats.org/drawingml/2006/main" noChangeAspect="1"/>
+            </wp:cNvGraphicFramePr>
+            <a:graphic xmlns:a="http://schemas.openxmlformats.org/drawingml/2006/main">
+              <a:graphicData uri="http://schemas.openxmlformats.org/drawingml/2006/picture">
+                <pic:pic xmlns:pic="http://schemas.openxmlformats.org/drawingml/2006/picture">
+                  <pic:nvPicPr>
+                    <pic:cNvPr id="0" name="Picture 1"/>
+                    <pic:cNvPicPr>
+                      <a:picLocks noChangeAspect="1" noChangeArrowheads="1"/>
+                    </pic:cNvPicPr>
+                  </pic:nvPicPr>
+                  <pic:blipFill>
+                    <a:blip r:embed="rId18">
+                      <a:extLst>
+                        <a:ext uri="{28A0092B-C50C-407E-A947-70E740481C1C}">
+                          <a14:useLocalDpi xmlns:a14="http://schemas.microsoft.com/office/drawing/2010/main" val="0"/>
+                        </a:ext>
+                      </a:extLst>
+                    </a:blip>
+                    <a:srcRect/>
+                    <a:stretch>
+                      <a:fillRect/>
+                    </a:stretch>
+                  </pic:blipFill>
+                  <pic:spPr bwMode="auto">
+                    <a:xfrm>
+                      <a:off x="0" y="0"/>
+                      <a:ext cx="5731510" cy="5969530"/>
+                    </a:xfrm>
+                    <a:prstGeom prst="rect">
+                      <a:avLst/>
+                    </a:prstGeom>
+                    <a:noFill/>
+                    <a:ln>
+                      <a:noFill/>
+                    </a:ln>
+                  </pic:spPr>
+                </pic:pic>
+              </a:graphicData>
+            </a:graphic>
+          </wp:inline>
+        </w:drawing>
+      </w:r>
+    </w:p>
+    <w:p>
+      <w:r>
+        <w:rPr>
+          <w:noProof/>
+        </w:rPr>
+        <w:drawing>
+          <wp:inline distT="0" distB="0" distL="0" distR="0" wp14:anchorId="28D164FD" wp14:editId="19625ADB">
+            <wp:extent cx="5734050" cy="6419850"/>
+            <wp:effectExtent l="0" t="0" r="0" b="0"/>
+            <wp:docPr id="6" name="Picture 6"/>
+            <wp:cNvGraphicFramePr>
+              <a:graphicFrameLocks xmlns:a="http://schemas.openxmlformats.org/drawingml/2006/main" noChangeAspect="1"/>
+            </wp:cNvGraphicFramePr>
+            <a:graphic xmlns:a="http://schemas.openxmlformats.org/drawingml/2006/main">
+              <a:graphicData uri="http://schemas.openxmlformats.org/drawingml/2006/picture">
+                <pic:pic xmlns:pic="http://schemas.openxmlformats.org/drawingml/2006/picture">
+                  <pic:nvPicPr>
+                    <pic:cNvPr id="0" name="Picture 2"/>
+                    <pic:cNvPicPr>
+                      <a:picLocks noChangeAspect="1" noChangeArrowheads="1"/>
+                    </pic:cNvPicPr>
+                  </pic:nvPicPr>
+                  <pic:blipFill>
+                    <a:blip r:embed="rId19">
+                      <a:extLst>
+                        <a:ext uri="{28A0092B-C50C-407E-A947-70E740481C1C}">
+                          <a14:useLocalDpi xmlns:a14="http://schemas.microsoft.com/office/drawing/2010/main" val="0"/>
+                        </a:ext>
+                      </a:extLst>
+                    </a:blip>
+                    <a:srcRect/>
+                    <a:stretch>
+                      <a:fillRect/>
+                    </a:stretch>
+                  </pic:blipFill>
+                  <pic:spPr bwMode="auto">
+                    <a:xfrm>
+                      <a:off x="0" y="0"/>
+                      <a:ext cx="5734050" cy="6419850"/>
+                    </a:xfrm>
+                    <a:prstGeom prst="rect">
+                      <a:avLst/>
+                    </a:prstGeom>
+                    <a:noFill/>
+                    <a:ln>
+                      <a:noFill/>
+                    </a:ln>
+                  </pic:spPr>
+                </pic:pic>
+              </a:graphicData>
+            </a:graphic>
+          </wp:inline>
+        </w:drawing>
+      </w:r>
+      <w:r>
+        <w:rPr>
+          <w:noProof/>
+        </w:rPr>
+        <w:drawing>
+          <wp:inline distT="0" distB="0" distL="0" distR="0" wp14:anchorId="686B44A9" wp14:editId="2C89342F">
+            <wp:extent cx="5715000" cy="4524375"/>
+            <wp:effectExtent l="0" t="0" r="0" b="0"/>
+            <wp:docPr id="7" name="Picture 7"/>
+            <wp:cNvGraphicFramePr>
+              <a:graphicFrameLocks xmlns:a="http://schemas.openxmlformats.org/drawingml/2006/main" noChangeAspect="1"/>
+            </wp:cNvGraphicFramePr>
+            <a:graphic xmlns:a="http://schemas.openxmlformats.org/drawingml/2006/main">
+              <a:graphicData uri="http://schemas.openxmlformats.org/drawingml/2006/picture">
+                <pic:pic xmlns:pic="http://schemas.openxmlformats.org/drawingml/2006/picture">
+                  <pic:nvPicPr>
+                    <pic:cNvPr id="0" name="Picture 3"/>
+                    <pic:cNvPicPr>
+                      <a:picLocks noChangeAspect="1" noChangeArrowheads="1"/>
+                    </pic:cNvPicPr>
+                  </pic:nvPicPr>
+                  <pic:blipFill>
+                    <a:blip r:embed="rId20" cstate="print">
+                      <a:extLst>
+                        <a:ext uri="{28A0092B-C50C-407E-A947-70E740481C1C}">
+                          <a14:useLocalDpi xmlns:a14="http://schemas.microsoft.com/office/drawing/2010/main" val="0"/>
+                        </a:ext>
+                      </a:extLst>
+                    </a:blip>
+                    <a:srcRect/>
+                    <a:stretch>
+                      <a:fillRect/>
+                    </a:stretch>
+                  </pic:blipFill>
+                  <pic:spPr bwMode="auto">
+                    <a:xfrm>
+                      <a:off x="0" y="0"/>
+                      <a:ext cx="5715000" cy="4524375"/>
+                    </a:xfrm>
+                    <a:prstGeom prst="rect">
+                      <a:avLst/>
+                    </a:prstGeom>
+                    <a:noFill/>
+                    <a:ln>
+                      <a:noFill/>
+                    </a:ln>
+                  </pic:spPr>
+                </pic:pic>
+              </a:graphicData>
+            </a:graphic>
+          </wp:inline>
+        </w:drawing>
+      </w:r>
+      <w:r>
+        <w:rPr>
+          <w:noProof/>
+        </w:rPr>
+        <w:drawing>
+          <wp:inline distT="0" distB="0" distL="0" distR="0" wp14:anchorId="650B17E9" wp14:editId="3FFCCCAA">
+            <wp:extent cx="5724525" cy="3048000"/>
+            <wp:effectExtent l="0" t="0" r="0" b="0"/>
+            <wp:docPr id="8" name="Picture 8"/>
+            <wp:cNvGraphicFramePr>
+              <a:graphicFrameLocks xmlns:a="http://schemas.openxmlformats.org/drawingml/2006/main" noChangeAspect="1"/>
+            </wp:cNvGraphicFramePr>
+            <a:graphic xmlns:a="http://schemas.openxmlformats.org/drawingml/2006/main">
+              <a:graphicData uri="http://schemas.openxmlformats.org/drawingml/2006/picture">
+                <pic:pic xmlns:pic="http://schemas.openxmlformats.org/drawingml/2006/picture">
+                  <pic:nvPicPr>
+                    <pic:cNvPr id="0" name="Picture 4"/>
+                    <pic:cNvPicPr>
+                      <a:picLocks noChangeAspect="1" noChangeArrowheads="1"/>
+                    </pic:cNvPicPr>
+                  </pic:nvPicPr>
+                  <pic:blipFill>
+                    <a:blip r:embed="rId21" cstate="print">
+                      <a:extLst>
+                        <a:ext uri="{28A0092B-C50C-407E-A947-70E740481C1C}">
+                          <a14:useLocalDpi xmlns:a14="http://schemas.microsoft.com/office/drawing/2010/main" val="0"/>
+                        </a:ext>
+                      </a:extLst>
+                    </a:blip>
+                    <a:srcRect/>
+                    <a:stretch>
+                      <a:fillRect/>
+                    </a:stretch>
+                  </pic:blipFill>
+                  <pic:spPr bwMode="auto">
+                    <a:xfrm>
+                      <a:off x="0" y="0"/>
+                      <a:ext cx="5724525" cy="3048000"/>
+                    </a:xfrm>
+                    <a:prstGeom prst="rect">
+                      <a:avLst/>
+                    </a:prstGeom>
+                    <a:noFill/>
+                    <a:ln>
+                      <a:noFill/>
+                    </a:ln>
+                  </pic:spPr>
+                </pic:pic>
+              </a:graphicData>
+            </a:graphic>
+          </wp:inline>
+        </w:drawing>
+      </w:r>
+    </w:p>
     <w:p/>
     <w:p>
       <w:pPr>
@@ -2512,10 +2730,10 @@
       </w:pPr>
     </w:p>
     <w:sectPr>
-      <w:headerReference w:type="even" r:id="rId18"/>
-      <w:headerReference w:type="default" r:id="rId19"/>
-      <w:footerReference w:type="even" r:id="rId20"/>
-      <w:footerReference w:type="default" r:id="rId21"/>
+      <w:headerReference w:type="even" r:id="rId22"/>
+      <w:headerReference w:type="default" r:id="rId23"/>
+      <w:footerReference w:type="even" r:id="rId24"/>
+      <w:footerReference w:type="default" r:id="rId25"/>
       <w:pgSz w:w="11906" w:h="16838"/>
       <w:pgMar w:top="1440" w:right="1440" w:bottom="1440" w:left="1440" w:header="708" w:footer="708" w:gutter="0"/>
       <w:pgNumType w:start="0"/>
@@ -2790,7 +3008,7 @@
         <w:noProof/>
         <w:color w:val="2E74B5" w:themeColor="accent5" w:themeShade="BF"/>
       </w:rPr>
-      <w:t>31 July 2021</w:t>
+      <w:t>1 August 2021</w:t>
     </w:r>
     <w:r>
       <w:rPr>
@@ -2885,7 +3103,7 @@
         <w:sz w:val="24"/>
         <w:szCs w:val="24"/>
       </w:rPr>
-      <w:t>31 July 2021</w:t>
+      <w:t>1 August 2021</w:t>
     </w:r>
     <w:r>
       <w:rPr>
@@ -3684,6 +3902,7 @@
     <w:rsid w:val="008E2152"/>
     <w:rsid w:val="00B26798"/>
     <w:rsid w:val="00D0266C"/>
+    <w:rsid w:val="00F12EED"/>
   </w:rsids>
   <m:mathPr>
     <m:mathFont m:val="Cambria Math"/>

</xml_diff>

<commit_message>
Additional Code Comments and User Manual Merge
</commit_message>
<xml_diff>
--- a/Software Design Major Project Documentation 2021/Documentation.docx
+++ b/Software Design Major Project Documentation 2021/Documentation.docx
@@ -446,26 +446,22 @@
       </w:r>
     </w:p>
     <w:p>
-      <w:proofErr w:type="spellStart"/>
-      <w:r>
-        <w:t>Javascript</w:t>
-      </w:r>
-      <w:proofErr w:type="spellEnd"/>
-      <w:r>
-        <w:t xml:space="preserve"> Local storage</w:t>
+      <w:r>
+        <w:t>Javascript Local storage</w:t>
       </w:r>
       <w:r>
         <w:t>: Dominic</w:t>
       </w:r>
     </w:p>
     <w:p>
-      <w:proofErr w:type="spellStart"/>
-      <w:r>
-        <w:t>Javascript</w:t>
-      </w:r>
-      <w:proofErr w:type="spellEnd"/>
-      <w:r>
-        <w:t xml:space="preserve"> Sort: </w:t>
+      <w:r>
+        <w:t xml:space="preserve">Javascript </w:t>
+      </w:r>
+      <w:r>
+        <w:t>Binary Search</w:t>
+      </w:r>
+      <w:r>
+        <w:t xml:space="preserve">: </w:t>
       </w:r>
       <w:r>
         <w:t xml:space="preserve">Oscar </w:t>
@@ -652,15 +648,7 @@
     </w:p>
     <w:p>
       <w:r>
-        <w:t xml:space="preserve">2021-04-27 Oscar - </w:t>
-      </w:r>
-      <w:proofErr w:type="spellStart"/>
-      <w:r>
-        <w:t>PureCSS</w:t>
-      </w:r>
-      <w:proofErr w:type="spellEnd"/>
-      <w:r>
-        <w:t xml:space="preserve"> Experimentation </w:t>
+        <w:t xml:space="preserve">2021-04-27 Oscar - PureCSS Experimentation </w:t>
       </w:r>
       <w:r>
         <w:tab/>
@@ -743,15 +731,7 @@
     </w:p>
     <w:p>
       <w:r>
-        <w:t xml:space="preserve">2021-05-13 Dominic -Submission page </w:t>
-      </w:r>
-      <w:proofErr w:type="spellStart"/>
-      <w:r>
-        <w:t>css</w:t>
-      </w:r>
-      <w:proofErr w:type="spellEnd"/>
-      <w:r>
-        <w:t xml:space="preserve"> </w:t>
+        <w:t xml:space="preserve">2021-05-13 Dominic -Submission page css </w:t>
       </w:r>
       <w:r>
         <w:tab/>
@@ -956,13 +936,7 @@
     </w:p>
     <w:p>
       <w:r>
-        <w:t>2021-06-07 Oscar - Switch statement fixed</w:t>
-      </w:r>
-      <w:r>
-        <w:t xml:space="preserve">, </w:t>
-      </w:r>
-      <w:r>
-        <w:t xml:space="preserve">search function debugging begun </w:t>
+        <w:t xml:space="preserve">2021-06-07 Oscar - Switch statement fixed, search function debugging begun </w:t>
       </w:r>
       <w:r>
         <w:tab/>
@@ -976,23 +950,7 @@
     </w:p>
     <w:p>
       <w:r>
-        <w:t xml:space="preserve">2021-06-08 Oscar - Binary Search function completed and working. CSS </w:t>
-      </w:r>
-      <w:proofErr w:type="spellStart"/>
-      <w:r>
-        <w:t>centering</w:t>
-      </w:r>
-      <w:proofErr w:type="spellEnd"/>
-      <w:r>
-        <w:t xml:space="preserve"> for search page fixed. </w:t>
-      </w:r>
-      <w:proofErr w:type="spellStart"/>
-      <w:r>
-        <w:t>Div</w:t>
-      </w:r>
-      <w:proofErr w:type="spellEnd"/>
-      <w:r>
-        <w:t xml:space="preserve"> hide/show function error corrected. </w:t>
+        <w:t xml:space="preserve">2021-06-08 Oscar - Binary Search function completed and working. CSS centering for search page fixed. Div hide/show function error corrected. </w:t>
       </w:r>
     </w:p>
     <w:p>
@@ -1017,15 +975,7 @@
     </w:p>
     <w:p>
       <w:r>
-        <w:t xml:space="preserve">2021-06-16 Oscar - Adjusted background image and </w:t>
-      </w:r>
-      <w:proofErr w:type="spellStart"/>
-      <w:r>
-        <w:t>css</w:t>
-      </w:r>
-      <w:proofErr w:type="spellEnd"/>
-      <w:r>
-        <w:t xml:space="preserve"> styling for home page </w:t>
+        <w:t xml:space="preserve">2021-06-16 Oscar - Adjusted background image and css styling for home page </w:t>
       </w:r>
       <w:r>
         <w:tab/>
@@ -1036,39 +986,11 @@
     </w:p>
     <w:p>
       <w:r>
-        <w:t xml:space="preserve">2021-06-16 Oscar - Added subject units to </w:t>
-      </w:r>
-      <w:proofErr w:type="spellStart"/>
-      <w:r>
-        <w:t>localstorage</w:t>
-      </w:r>
-      <w:proofErr w:type="spellEnd"/>
-      <w:r>
-        <w:t xml:space="preserve"> variables</w:t>
-      </w:r>
-      <w:r>
-        <w:tab/>
-        <w:t>fixed typos</w:t>
-      </w:r>
-      <w:r>
-        <w:t xml:space="preserve">, </w:t>
-      </w:r>
-      <w:r>
-        <w:t>added validation for subject selections</w:t>
-      </w:r>
-      <w:r>
-        <w:t xml:space="preserve">, </w:t>
-      </w:r>
-      <w:r>
-        <w:t xml:space="preserve">compiled </w:t>
-      </w:r>
-      <w:proofErr w:type="spellStart"/>
-      <w:r>
-        <w:t>purecss</w:t>
-      </w:r>
-      <w:proofErr w:type="spellEnd"/>
-      <w:r>
-        <w:t xml:space="preserve"> locally </w:t>
+        <w:t>2021-06-16 Oscar - Added subject units to localstorage variables</w:t>
+      </w:r>
+      <w:r>
+        <w:tab/>
+        <w:t xml:space="preserve">fixed typos, added validation for subject selections, compiled purecss locally </w:t>
       </w:r>
       <w:r>
         <w:tab/>
@@ -1108,46 +1030,7 @@
     </w:p>
     <w:p>
       <w:r>
-        <w:t xml:space="preserve">2021-07-14 Oscar - Replaced </w:t>
-      </w:r>
-      <w:proofErr w:type="spellStart"/>
-      <w:r>
-        <w:t>searchbar</w:t>
-      </w:r>
-      <w:proofErr w:type="spellEnd"/>
-      <w:r>
-        <w:t xml:space="preserve"> with simpler version</w:t>
-      </w:r>
-      <w:r>
-        <w:t xml:space="preserve">, </w:t>
-      </w:r>
-      <w:r>
-        <w:t xml:space="preserve">Fixed an issue where arrays would be called from differing </w:t>
-      </w:r>
-      <w:proofErr w:type="spellStart"/>
-      <w:r>
-        <w:t>js</w:t>
-      </w:r>
-      <w:proofErr w:type="spellEnd"/>
-      <w:r>
-        <w:t xml:space="preserve"> scripts due to same names</w:t>
-      </w:r>
-      <w:r>
-        <w:t xml:space="preserve">, </w:t>
-      </w:r>
-      <w:proofErr w:type="spellStart"/>
-      <w:r>
-        <w:t>css</w:t>
-      </w:r>
-      <w:proofErr w:type="spellEnd"/>
-      <w:r>
-        <w:t xml:space="preserve"> adjustments to search page</w:t>
-      </w:r>
-      <w:r>
-        <w:t xml:space="preserve">, </w:t>
-      </w:r>
-      <w:r>
-        <w:t xml:space="preserve">added button to reset search </w:t>
+        <w:t xml:space="preserve">2021-07-14 Oscar - Replaced searchbar with simpler version, Fixed an issue where arrays would be called from differing js scripts due to same names, css adjustments to search page, added button to reset search </w:t>
       </w:r>
       <w:r>
         <w:tab/>
@@ -1323,20 +1206,36 @@
       <w:r>
         <w:t>Finalised Folio</w:t>
       </w:r>
-      <w:r>
-        <w:tab/>
-      </w:r>
-      <w:r>
-        <w:tab/>
-      </w:r>
-      <w:r>
-        <w:tab/>
-      </w:r>
-      <w:r>
-        <w:tab/>
-      </w:r>
-      <w:r>
-        <w:tab/>
+    </w:p>
+    <w:p>
+      <w:r>
+        <w:t>2021-08-0</w:t>
+      </w:r>
+      <w:r>
+        <w:t>2</w:t>
+      </w:r>
+      <w:r>
+        <w:t xml:space="preserve"> Oscar – </w:t>
+      </w:r>
+      <w:r>
+        <w:t xml:space="preserve">Additional Code Comments </w:t>
+      </w:r>
+      <w:r>
+        <w:tab/>
+      </w:r>
+      <w:r>
+        <w:t>and User Manual Merge</w:t>
+      </w:r>
+      <w:r>
+        <w:tab/>
+      </w:r>
+    </w:p>
+    <w:p>
+      <w:r>
+        <w:t xml:space="preserve">2021-08-02 Oscar – </w:t>
+      </w:r>
+      <w:r>
+        <w:t>PDF Compilation</w:t>
       </w:r>
     </w:p>
     <w:p>
@@ -1353,6 +1252,9 @@
     </w:p>
     <w:p>
       <w:r>
+        <w:rPr>
+          <w:noProof/>
+        </w:rPr>
         <w:drawing>
           <wp:inline distT="0" distB="0" distL="0" distR="0" wp14:anchorId="0E8DD282" wp14:editId="4B8D5693">
             <wp:extent cx="8382598" cy="3205594"/>
@@ -1671,11 +1573,9 @@
             <w:shd w:val="clear" w:color="auto" w:fill="D9E2F3" w:themeFill="accent1" w:themeFillTint="33"/>
           </w:tcPr>
           <w:p>
-            <w:proofErr w:type="spellStart"/>
             <w:r>
               <w:t>subjectsCode</w:t>
             </w:r>
-            <w:proofErr w:type="spellEnd"/>
           </w:p>
         </w:tc>
         <w:tc>
@@ -1737,13 +1637,8 @@
             <w:r>
               <w:t>“</w:t>
             </w:r>
-            <w:proofErr w:type="spellStart"/>
-            <w:r>
-              <w:t>enStand</w:t>
-            </w:r>
-            <w:proofErr w:type="spellEnd"/>
-            <w:r>
-              <w:t>”</w:t>
+            <w:r>
+              <w:t>enStand”</w:t>
             </w:r>
           </w:p>
         </w:tc>
@@ -1755,11 +1650,9 @@
             <w:shd w:val="clear" w:color="auto" w:fill="D9E2F3" w:themeFill="accent1" w:themeFillTint="33"/>
           </w:tcPr>
           <w:p>
-            <w:proofErr w:type="spellStart"/>
             <w:r>
               <w:t>selectedSub</w:t>
             </w:r>
-            <w:proofErr w:type="spellEnd"/>
           </w:p>
         </w:tc>
         <w:tc>
@@ -1813,15 +1706,7 @@
           </w:tcPr>
           <w:p>
             <w:r>
-              <w:t>“</w:t>
-            </w:r>
-            <w:proofErr w:type="spellStart"/>
-            <w:r>
-              <w:t>enStand</w:t>
-            </w:r>
-            <w:proofErr w:type="spellEnd"/>
-            <w:r>
-              <w:t>”</w:t>
+              <w:t>“enStand”</w:t>
             </w:r>
           </w:p>
         </w:tc>
@@ -1833,11 +1718,9 @@
             <w:shd w:val="clear" w:color="auto" w:fill="D9E2F3" w:themeFill="accent1" w:themeFillTint="33"/>
           </w:tcPr>
           <w:p>
-            <w:proofErr w:type="spellStart"/>
             <w:r>
               <w:t>subjectHeaders</w:t>
             </w:r>
-            <w:proofErr w:type="spellEnd"/>
           </w:p>
         </w:tc>
         <w:tc>
@@ -1886,13 +1769,8 @@
               <w:t xml:space="preserve">subject </w:t>
             </w:r>
             <w:r>
-              <w:t xml:space="preserve">header name code for usage in hiding </w:t>
-            </w:r>
-            <w:proofErr w:type="spellStart"/>
-            <w:r>
-              <w:t>divs</w:t>
-            </w:r>
-            <w:proofErr w:type="spellEnd"/>
+              <w:t>header name code for usage in hiding divs</w:t>
+            </w:r>
           </w:p>
         </w:tc>
         <w:tc>
@@ -1902,15 +1780,7 @@
           </w:tcPr>
           <w:p>
             <w:r>
-              <w:t>“</w:t>
-            </w:r>
-            <w:proofErr w:type="spellStart"/>
-            <w:r>
-              <w:t>headEn</w:t>
-            </w:r>
-            <w:proofErr w:type="spellEnd"/>
-            <w:r>
-              <w:t>”</w:t>
+              <w:t>“headEn”</w:t>
             </w:r>
           </w:p>
         </w:tc>
@@ -1922,11 +1792,9 @@
             <w:shd w:val="clear" w:color="auto" w:fill="D9E2F3" w:themeFill="accent1" w:themeFillTint="33"/>
           </w:tcPr>
           <w:p>
-            <w:proofErr w:type="spellStart"/>
             <w:r>
               <w:t>searchTerm</w:t>
             </w:r>
-            <w:proofErr w:type="spellEnd"/>
           </w:p>
         </w:tc>
         <w:tc>
@@ -2004,11 +1872,9 @@
             <w:shd w:val="clear" w:color="auto" w:fill="D9E2F3" w:themeFill="accent1" w:themeFillTint="33"/>
           </w:tcPr>
           <w:p>
-            <w:proofErr w:type="spellStart"/>
             <w:r>
               <w:t>tempTerm</w:t>
             </w:r>
-            <w:proofErr w:type="spellEnd"/>
           </w:p>
         </w:tc>
         <w:tc>
@@ -2051,15 +1917,7 @@
           </w:tcPr>
           <w:p>
             <w:r>
-              <w:t xml:space="preserve">Holds a the resulting simplified version of the search term from the </w:t>
-            </w:r>
-            <w:proofErr w:type="spellStart"/>
-            <w:r>
-              <w:t>simpTerm</w:t>
-            </w:r>
-            <w:proofErr w:type="spellEnd"/>
-            <w:r>
-              <w:t xml:space="preserve"> function</w:t>
+              <w:t>Holds a the resulting simplified version of the search term from the simpTerm function</w:t>
             </w:r>
           </w:p>
         </w:tc>
@@ -2070,16 +1928,11 @@
           </w:tcPr>
           <w:p>
             <w:r>
-              <w:t>“</w:t>
-            </w:r>
-            <w:proofErr w:type="spellStart"/>
-            <w:r>
-              <w:t>en</w:t>
+              <w:t>“en</w:t>
             </w:r>
             <w:r>
               <w:t>Adv</w:t>
             </w:r>
-            <w:proofErr w:type="spellEnd"/>
             <w:r>
               <w:t>”</w:t>
             </w:r>
@@ -2093,11 +1946,9 @@
             <w:shd w:val="clear" w:color="auto" w:fill="D9E2F3" w:themeFill="accent1" w:themeFillTint="33"/>
           </w:tcPr>
           <w:p>
-            <w:proofErr w:type="spellStart"/>
             <w:r>
               <w:t>searchResult</w:t>
             </w:r>
-            <w:proofErr w:type="spellEnd"/>
           </w:p>
         </w:tc>
         <w:tc>
@@ -2151,15 +2002,7 @@
           </w:tcPr>
           <w:p>
             <w:r>
-              <w:t>“</w:t>
-            </w:r>
-            <w:proofErr w:type="spellStart"/>
-            <w:r>
-              <w:t>maAdv</w:t>
-            </w:r>
-            <w:proofErr w:type="spellEnd"/>
-            <w:r>
-              <w:t>”</w:t>
+              <w:t>“maAdv”</w:t>
             </w:r>
           </w:p>
         </w:tc>
@@ -2235,19 +2078,13 @@
             <w:r>
               <w:t>“</w:t>
             </w:r>
-            <w:proofErr w:type="spellStart"/>
             <w:r>
               <w:t>enAdv</w:t>
             </w:r>
-            <w:proofErr w:type="spellEnd"/>
             <w:r>
               <w:br/>
-            </w:r>
-            <w:proofErr w:type="spellStart"/>
-            <w:r>
               <w:t>maAdv</w:t>
             </w:r>
-            <w:proofErr w:type="spellEnd"/>
             <w:r>
               <w:t>”</w:t>
             </w:r>
@@ -2335,15 +2172,7 @@
               <w:jc w:val="center"/>
             </w:pPr>
             <w:r>
-              <w:t>“</w:t>
-            </w:r>
-            <w:proofErr w:type="spellStart"/>
-            <w:r>
-              <w:t>enAdv</w:t>
-            </w:r>
-            <w:proofErr w:type="spellEnd"/>
-            <w:r>
-              <w:t>”</w:t>
+              <w:t>“enAdv”</w:t>
             </w:r>
           </w:p>
         </w:tc>
@@ -2505,15 +2334,7 @@
               <w:jc w:val="center"/>
             </w:pPr>
             <w:r>
-              <w:t xml:space="preserve">Hold the search term when used in the </w:t>
-            </w:r>
-            <w:proofErr w:type="spellStart"/>
-            <w:r>
-              <w:t>simpTerm</w:t>
-            </w:r>
-            <w:proofErr w:type="spellEnd"/>
-            <w:r>
-              <w:t xml:space="preserve"> function</w:t>
+              <w:t>Hold the search term when used in the simpTerm function</w:t>
             </w:r>
           </w:p>
         </w:tc>
@@ -2527,15 +2348,7 @@
               <w:jc w:val="center"/>
             </w:pPr>
             <w:r>
-              <w:t>“</w:t>
-            </w:r>
-            <w:proofErr w:type="spellStart"/>
-            <w:r>
-              <w:t>english</w:t>
-            </w:r>
-            <w:proofErr w:type="spellEnd"/>
-            <w:r>
-              <w:t xml:space="preserve"> studies”</w:t>
+              <w:t>“english studies”</w:t>
             </w:r>
           </w:p>
         </w:tc>
@@ -2550,11 +2363,9 @@
             <w:pPr>
               <w:jc w:val="center"/>
             </w:pPr>
-            <w:proofErr w:type="spellStart"/>
             <w:r>
               <w:t>startIndex</w:t>
             </w:r>
-            <w:proofErr w:type="spellEnd"/>
           </w:p>
         </w:tc>
         <w:tc>
@@ -2638,11 +2449,9 @@
             <w:pPr>
               <w:jc w:val="center"/>
             </w:pPr>
-            <w:proofErr w:type="spellStart"/>
             <w:r>
               <w:t>stopIndex</w:t>
             </w:r>
-            <w:proofErr w:type="spellEnd"/>
           </w:p>
         </w:tc>
         <w:tc>
@@ -2732,11 +2541,9 @@
             <w:pPr>
               <w:jc w:val="center"/>
             </w:pPr>
-            <w:proofErr w:type="spellStart"/>
             <w:r>
               <w:t>thingA</w:t>
             </w:r>
-            <w:proofErr w:type="spellEnd"/>
           </w:p>
         </w:tc>
         <w:tc>
@@ -2820,11 +2627,9 @@
             <w:pPr>
               <w:jc w:val="center"/>
             </w:pPr>
-            <w:proofErr w:type="spellStart"/>
             <w:r>
               <w:t>thingB</w:t>
             </w:r>
-            <w:proofErr w:type="spellEnd"/>
           </w:p>
         </w:tc>
         <w:tc>
@@ -2965,21 +2770,8 @@
               <w:jc w:val="center"/>
             </w:pPr>
             <w:r>
-              <w:t xml:space="preserve">Value used as a result from comparing </w:t>
-            </w:r>
-            <w:proofErr w:type="spellStart"/>
-            <w:r>
-              <w:t>thingA</w:t>
-            </w:r>
-            <w:proofErr w:type="spellEnd"/>
-            <w:r>
-              <w:t xml:space="preserve"> and </w:t>
-            </w:r>
-            <w:proofErr w:type="spellStart"/>
-            <w:r>
-              <w:t>thingB</w:t>
-            </w:r>
-            <w:proofErr w:type="spellEnd"/>
+              <w:t>Value used as a result from comparing thingA and thingB</w:t>
+            </w:r>
           </w:p>
         </w:tc>
         <w:tc>
@@ -3004,11 +2796,9 @@
             <w:shd w:val="clear" w:color="auto" w:fill="D9E2F3" w:themeFill="accent1" w:themeFillTint="33"/>
           </w:tcPr>
           <w:p>
-            <w:proofErr w:type="spellStart"/>
             <w:r>
               <w:t>subCount</w:t>
             </w:r>
-            <w:proofErr w:type="spellEnd"/>
           </w:p>
         </w:tc>
         <w:tc>
@@ -3051,15 +2841,7 @@
           </w:tcPr>
           <w:p>
             <w:r>
-              <w:t xml:space="preserve">Value held in </w:t>
-            </w:r>
-            <w:proofErr w:type="spellStart"/>
-            <w:r>
-              <w:t>localstorage</w:t>
-            </w:r>
-            <w:proofErr w:type="spellEnd"/>
-            <w:r>
-              <w:t xml:space="preserve"> that indicates how many subjects have been selected so far</w:t>
+              <w:t>Value held in localstorage that indicates how many subjects have been selected so far</w:t>
             </w:r>
           </w:p>
         </w:tc>
@@ -4381,10 +4163,7 @@
           </w:tcPr>
           <w:p>
             <w:r>
-              <w:t>L</w:t>
-            </w:r>
-            <w:r>
-              <w:t>ocal – main.js</w:t>
+              <w:t>Local – main.js</w:t>
             </w:r>
           </w:p>
         </w:tc>
@@ -4991,13 +4770,7 @@
               <w:jc w:val="both"/>
             </w:pPr>
             <w:r>
-              <w:t xml:space="preserve">Local </w:t>
-            </w:r>
-            <w:r>
-              <w:t xml:space="preserve">- </w:t>
-            </w:r>
-            <w:r>
-              <w:t>main.js</w:t>
+              <w:t>Local - main.js</w:t>
             </w:r>
           </w:p>
         </w:tc>
@@ -5045,11 +4818,9 @@
             <w:pPr>
               <w:jc w:val="center"/>
             </w:pPr>
-            <w:proofErr w:type="spellStart"/>
             <w:r>
               <w:t>sublist</w:t>
             </w:r>
-            <w:proofErr w:type="spellEnd"/>
           </w:p>
         </w:tc>
         <w:tc>
@@ -5735,14 +5506,7 @@
                 <w:rFonts w:ascii="Calibri" w:hAnsi="Calibri" w:cs="Calibri"/>
                 <w:color w:val="000000"/>
               </w:rPr>
-              <w:t>subNs1</w:t>
-            </w:r>
-            <w:r>
-              <w:rPr>
-                <w:rFonts w:ascii="Calibri" w:hAnsi="Calibri" w:cs="Calibri"/>
-                <w:color w:val="000000"/>
-              </w:rPr>
-              <w:t xml:space="preserve"> - </w:t>
+              <w:t xml:space="preserve">subNs1 - </w:t>
             </w:r>
           </w:p>
           <w:p>
@@ -5758,14 +5522,7 @@
                 <w:rFonts w:ascii="Calibri" w:hAnsi="Calibri" w:cs="Calibri"/>
                 <w:color w:val="000000"/>
               </w:rPr>
-              <w:t>subNs</w:t>
-            </w:r>
-            <w:r>
-              <w:rPr>
-                <w:rFonts w:ascii="Calibri" w:hAnsi="Calibri" w:cs="Calibri"/>
-                <w:color w:val="000000"/>
-              </w:rPr>
-              <w:t>8</w:t>
+              <w:t>subNs8</w:t>
             </w:r>
           </w:p>
         </w:tc>
@@ -5826,13 +5583,7 @@
           </w:tcPr>
           <w:p>
             <w:r>
-              <w:t>“English</w:t>
-            </w:r>
-            <w:r>
-              <w:t>”</w:t>
-            </w:r>
-            <w:r>
-              <w:t xml:space="preserve"> </w:t>
+              <w:t xml:space="preserve">“English” </w:t>
             </w:r>
           </w:p>
         </w:tc>
@@ -5856,47 +5607,19 @@
                 <w:rFonts w:ascii="Calibri" w:hAnsi="Calibri" w:cs="Calibri"/>
                 <w:color w:val="000000"/>
               </w:rPr>
-              <w:t>subN</w:t>
-            </w:r>
+              <w:t xml:space="preserve">subNp1 - </w:t>
+            </w:r>
+          </w:p>
+          <w:p>
+            <w:pPr>
+              <w:jc w:val="center"/>
+            </w:pPr>
             <w:r>
               <w:rPr>
                 <w:rFonts w:ascii="Calibri" w:hAnsi="Calibri" w:cs="Calibri"/>
                 <w:color w:val="000000"/>
               </w:rPr>
-              <w:t>p</w:t>
-            </w:r>
-            <w:r>
-              <w:rPr>
-                <w:rFonts w:ascii="Calibri" w:hAnsi="Calibri" w:cs="Calibri"/>
-                <w:color w:val="000000"/>
-              </w:rPr>
-              <w:t xml:space="preserve">1 - </w:t>
-            </w:r>
-          </w:p>
-          <w:p>
-            <w:pPr>
-              <w:jc w:val="center"/>
-            </w:pPr>
-            <w:r>
-              <w:rPr>
-                <w:rFonts w:ascii="Calibri" w:hAnsi="Calibri" w:cs="Calibri"/>
-                <w:color w:val="000000"/>
-              </w:rPr>
-              <w:t>subN</w:t>
-            </w:r>
-            <w:r>
-              <w:rPr>
-                <w:rFonts w:ascii="Calibri" w:hAnsi="Calibri" w:cs="Calibri"/>
-                <w:color w:val="000000"/>
-              </w:rPr>
-              <w:t>p</w:t>
-            </w:r>
-            <w:r>
-              <w:rPr>
-                <w:rFonts w:ascii="Calibri" w:hAnsi="Calibri" w:cs="Calibri"/>
-                <w:color w:val="000000"/>
-              </w:rPr>
-              <w:t>8</w:t>
+              <w:t>subNp8</w:t>
             </w:r>
           </w:p>
         </w:tc>
@@ -5951,18 +5674,12 @@
           </w:tcPr>
           <w:p>
             <w:r>
-              <w:t>“English</w:t>
-            </w:r>
-            <w:r>
-              <w:t>“</w:t>
-            </w:r>
-          </w:p>
-          <w:p>
-            <w:r>
-              <w:t>“</w:t>
-            </w:r>
-            <w:r>
-              <w:t>Studies”</w:t>
+              <w:t>“English“</w:t>
+            </w:r>
+          </w:p>
+          <w:p>
+            <w:r>
+              <w:t>“Studies”</w:t>
             </w:r>
           </w:p>
         </w:tc>
@@ -5977,11 +5694,9 @@
             <w:pPr>
               <w:jc w:val="center"/>
             </w:pPr>
-            <w:proofErr w:type="spellStart"/>
             <w:r>
               <w:t>subNP</w:t>
             </w:r>
-            <w:proofErr w:type="spellEnd"/>
           </w:p>
         </w:tc>
         <w:tc>
@@ -6024,15 +5739,7 @@
           </w:tcPr>
           <w:p>
             <w:r>
-              <w:t xml:space="preserve">All </w:t>
-            </w:r>
-            <w:proofErr w:type="spellStart"/>
-            <w:r>
-              <w:t>subNp</w:t>
-            </w:r>
-            <w:proofErr w:type="spellEnd"/>
-            <w:r>
-              <w:t xml:space="preserve"> variables concatenated together</w:t>
+              <w:t>All subNp variables concatenated together</w:t>
             </w:r>
           </w:p>
         </w:tc>
@@ -6063,11 +5770,9 @@
             <w:pPr>
               <w:jc w:val="center"/>
             </w:pPr>
-            <w:proofErr w:type="spellStart"/>
             <w:r>
               <w:t>subNS</w:t>
             </w:r>
-            <w:proofErr w:type="spellEnd"/>
           </w:p>
         </w:tc>
         <w:tc>
@@ -6110,15 +5815,7 @@
           </w:tcPr>
           <w:p>
             <w:r>
-              <w:t xml:space="preserve">Array of all </w:t>
-            </w:r>
-            <w:proofErr w:type="spellStart"/>
-            <w:r>
-              <w:t>subNs</w:t>
-            </w:r>
-            <w:proofErr w:type="spellEnd"/>
-            <w:r>
-              <w:t xml:space="preserve"> variables</w:t>
+              <w:t>Array of all subNs variables</w:t>
             </w:r>
           </w:p>
         </w:tc>
@@ -6942,180 +6639,217 @@
         <w:t>Evaluating The Solution</w:t>
       </w:r>
     </w:p>
+    <w:p/>
     <w:p>
       <w:pPr>
         <w:rPr>
-          <w:sz w:val="24"/>
-          <w:szCs w:val="24"/>
+          <w:sz w:val="28"/>
+          <w:szCs w:val="28"/>
         </w:rPr>
       </w:pPr>
       <w:r>
         <w:rPr>
-          <w:sz w:val="24"/>
-          <w:szCs w:val="24"/>
+          <w:sz w:val="28"/>
+          <w:szCs w:val="28"/>
         </w:rPr>
         <w:t xml:space="preserve">The solution was able to display Local Storage of the selected subjects in the </w:t>
       </w:r>
       <w:r>
         <w:rPr>
-          <w:sz w:val="24"/>
-          <w:szCs w:val="24"/>
+          <w:sz w:val="28"/>
+          <w:szCs w:val="28"/>
         </w:rPr>
         <w:t>browser</w:t>
       </w:r>
       <w:r>
         <w:rPr>
-          <w:sz w:val="24"/>
-          <w:szCs w:val="24"/>
+          <w:sz w:val="28"/>
+          <w:szCs w:val="28"/>
         </w:rPr>
         <w:t xml:space="preserve"> and recall them throughout the three pages on the site. The binary search function was successfully implemented</w:t>
       </w:r>
       <w:r>
         <w:rPr>
-          <w:sz w:val="24"/>
-          <w:szCs w:val="24"/>
+          <w:sz w:val="28"/>
+          <w:szCs w:val="28"/>
         </w:rPr>
         <w:t xml:space="preserve"> for a given term. Each subject could be added to an array </w:t>
       </w:r>
       <w:r>
         <w:rPr>
-          <w:sz w:val="24"/>
-          <w:szCs w:val="24"/>
+          <w:sz w:val="28"/>
+          <w:szCs w:val="28"/>
         </w:rPr>
         <w:t xml:space="preserve">which was accessible across the three pages via the usage of buttons. </w:t>
       </w:r>
       <w:r>
         <w:rPr>
-          <w:sz w:val="24"/>
-          <w:szCs w:val="24"/>
+          <w:sz w:val="28"/>
+          <w:szCs w:val="28"/>
         </w:rPr>
         <w:t xml:space="preserve">The validation page </w:t>
       </w:r>
       <w:r>
         <w:rPr>
-          <w:sz w:val="24"/>
-          <w:szCs w:val="24"/>
+          <w:sz w:val="28"/>
+          <w:szCs w:val="28"/>
         </w:rPr>
         <w:t xml:space="preserve">effectively evaluated the </w:t>
       </w:r>
       <w:r>
         <w:rPr>
-          <w:sz w:val="24"/>
-          <w:szCs w:val="24"/>
+          <w:sz w:val="28"/>
+          <w:szCs w:val="28"/>
         </w:rPr>
         <w:t xml:space="preserve">selected list of </w:t>
       </w:r>
       <w:r>
         <w:rPr>
-          <w:sz w:val="24"/>
-          <w:szCs w:val="24"/>
+          <w:sz w:val="28"/>
+          <w:szCs w:val="28"/>
         </w:rPr>
         <w:t>subjects</w:t>
       </w:r>
       <w:r>
         <w:rPr>
-          <w:sz w:val="24"/>
-          <w:szCs w:val="24"/>
+          <w:sz w:val="28"/>
+          <w:szCs w:val="28"/>
         </w:rPr>
         <w:t xml:space="preserve"> dependant on </w:t>
       </w:r>
       <w:r>
         <w:rPr>
-          <w:sz w:val="24"/>
-          <w:szCs w:val="24"/>
+          <w:sz w:val="28"/>
+          <w:szCs w:val="28"/>
         </w:rPr>
         <w:t xml:space="preserve">the total unit value and overlapping subjects like English and Mathematics. </w:t>
       </w:r>
       <w:r>
         <w:rPr>
-          <w:sz w:val="24"/>
-          <w:szCs w:val="24"/>
+          <w:sz w:val="28"/>
+          <w:szCs w:val="28"/>
         </w:rPr>
         <w:t>However,</w:t>
       </w:r>
       <w:r>
         <w:rPr>
-          <w:sz w:val="24"/>
-          <w:szCs w:val="24"/>
+          <w:sz w:val="28"/>
+          <w:szCs w:val="28"/>
         </w:rPr>
         <w:t xml:space="preserve"> the function that allowed sorting of s</w:t>
       </w:r>
       <w:r>
         <w:rPr>
-          <w:sz w:val="24"/>
-          <w:szCs w:val="24"/>
+          <w:sz w:val="28"/>
+          <w:szCs w:val="28"/>
         </w:rPr>
         <w:t xml:space="preserve">ubjects on the </w:t>
       </w:r>
       <w:r>
         <w:rPr>
-          <w:sz w:val="24"/>
-          <w:szCs w:val="24"/>
+          <w:sz w:val="28"/>
+          <w:szCs w:val="28"/>
         </w:rPr>
         <w:t xml:space="preserve">search webpage proved to be extremely difficult </w:t>
       </w:r>
       <w:r>
         <w:rPr>
-          <w:sz w:val="24"/>
-          <w:szCs w:val="24"/>
+          <w:sz w:val="28"/>
+          <w:szCs w:val="28"/>
         </w:rPr>
         <w:t xml:space="preserve">to develop </w:t>
       </w:r>
       <w:r>
         <w:rPr>
-          <w:sz w:val="24"/>
-          <w:szCs w:val="24"/>
+          <w:sz w:val="28"/>
+          <w:szCs w:val="28"/>
         </w:rPr>
         <w:t xml:space="preserve">due to the method that allowed the hiding of subjects </w:t>
       </w:r>
       <w:r>
         <w:rPr>
-          <w:sz w:val="24"/>
-          <w:szCs w:val="24"/>
+          <w:sz w:val="28"/>
+          <w:szCs w:val="28"/>
         </w:rPr>
         <w:t xml:space="preserve">in the binary search, this ended up in the feature to be scrapped after the binary search had been completed. </w:t>
       </w:r>
       <w:r>
         <w:rPr>
-          <w:sz w:val="24"/>
-          <w:szCs w:val="24"/>
+          <w:sz w:val="28"/>
+          <w:szCs w:val="28"/>
         </w:rPr>
         <w:t>The system to hide other units of subjects like English and Maths once</w:t>
       </w:r>
       <w:r>
         <w:rPr>
-          <w:sz w:val="24"/>
-          <w:szCs w:val="24"/>
+          <w:sz w:val="28"/>
+          <w:szCs w:val="28"/>
         </w:rPr>
         <w:t xml:space="preserve"> one was</w:t>
       </w:r>
       <w:r>
         <w:rPr>
-          <w:sz w:val="24"/>
-          <w:szCs w:val="24"/>
+          <w:sz w:val="28"/>
+          <w:szCs w:val="28"/>
         </w:rPr>
         <w:t xml:space="preserve"> selected also proved difficult to develop due to this same reason, </w:t>
       </w:r>
       <w:r>
         <w:rPr>
-          <w:sz w:val="24"/>
-          <w:szCs w:val="24"/>
+          <w:sz w:val="28"/>
+          <w:szCs w:val="28"/>
         </w:rPr>
         <w:t xml:space="preserve">being instead satisfied by the validation </w:t>
       </w:r>
       <w:r>
         <w:rPr>
-          <w:sz w:val="24"/>
-          <w:szCs w:val="24"/>
+          <w:sz w:val="28"/>
+          <w:szCs w:val="28"/>
         </w:rPr>
         <w:t>page’s functions</w:t>
       </w:r>
       <w:r>
         <w:rPr>
-          <w:sz w:val="24"/>
-          <w:szCs w:val="24"/>
+          <w:sz w:val="28"/>
+          <w:szCs w:val="28"/>
         </w:rPr>
         <w:t xml:space="preserve">, alerting the user when they submit that the error has occurred. </w:t>
+      </w:r>
+    </w:p>
+    <w:p>
+      <w:pPr>
+        <w:rPr>
+          <w:sz w:val="28"/>
+          <w:szCs w:val="28"/>
+        </w:rPr>
+      </w:pPr>
+      <w:r>
+        <w:rPr>
+          <w:sz w:val="28"/>
+          <w:szCs w:val="28"/>
+        </w:rPr>
+        <w:t>Overall,</w:t>
+      </w:r>
+      <w:r>
+        <w:rPr>
+          <w:sz w:val="28"/>
+          <w:szCs w:val="28"/>
+        </w:rPr>
+        <w:t xml:space="preserve"> the solution</w:t>
+      </w:r>
+      <w:r>
+        <w:rPr>
+          <w:sz w:val="28"/>
+          <w:szCs w:val="28"/>
+        </w:rPr>
+        <w:t xml:space="preserve"> met the majority of the proposed goals, allowing for the main features of subject selection and validation to occur, with effective use of local storage and binary search</w:t>
+      </w:r>
+      <w:r>
+        <w:rPr>
+          <w:sz w:val="28"/>
+          <w:szCs w:val="28"/>
+        </w:rPr>
+        <w:t>, where only few features were unable to be implemented due to constraints of the solution’s design.</w:t>
       </w:r>
     </w:p>
     <w:sectPr>
@@ -7397,7 +7131,7 @@
         <w:noProof/>
         <w:color w:val="2E74B5" w:themeColor="accent5" w:themeShade="BF"/>
       </w:rPr>
-      <w:t>1 August 2021</w:t>
+      <w:t>2 August 2021</w:t>
     </w:r>
     <w:r>
       <w:rPr>
@@ -7492,7 +7226,7 @@
         <w:sz w:val="24"/>
         <w:szCs w:val="24"/>
       </w:rPr>
-      <w:t>1 August 2021</w:t>
+      <w:t>2 August 2021</w:t>
     </w:r>
     <w:r>
       <w:rPr>
@@ -8250,21 +7984,21 @@
     <w:charset w:val="00"/>
     <w:family w:val="swiss"/>
     <w:pitch w:val="variable"/>
-    <w:sig w:usb0="E0002AFF" w:usb1="4000ACFF" w:usb2="00000001" w:usb3="00000000" w:csb0="000001FF" w:csb1="00000000"/>
+    <w:sig w:usb0="E4002EFF" w:usb1="C000247B" w:usb2="00000009" w:usb3="00000000" w:csb0="000001FF" w:csb1="00000000"/>
   </w:font>
   <w:font w:name="Times New Roman">
     <w:panose1 w:val="02020603050405020304"/>
     <w:charset w:val="00"/>
     <w:family w:val="roman"/>
     <w:pitch w:val="variable"/>
-    <w:sig w:usb0="E0002AFF" w:usb1="C0007843" w:usb2="00000009" w:usb3="00000000" w:csb0="000001FF" w:csb1="00000000"/>
+    <w:sig w:usb0="E0002EFF" w:usb1="C000785B" w:usb2="00000009" w:usb3="00000000" w:csb0="000001FF" w:csb1="00000000"/>
   </w:font>
   <w:font w:name="Calibri Light">
     <w:panose1 w:val="020F0302020204030204"/>
     <w:charset w:val="00"/>
     <w:family w:val="swiss"/>
     <w:pitch w:val="variable"/>
-    <w:sig w:usb0="A0002AEF" w:usb1="4000207B" w:usb2="00000000" w:usb3="00000000" w:csb0="000001FF" w:csb1="00000000"/>
+    <w:sig w:usb0="E4002EFF" w:usb1="C000247B" w:usb2="00000009" w:usb3="00000000" w:csb0="000001FF" w:csb1="00000000"/>
   </w:font>
 </w:fonts>
 </file>
@@ -8291,6 +8025,7 @@
     <w:rsid w:val="00682E42"/>
     <w:rsid w:val="006C355C"/>
     <w:rsid w:val="008E2152"/>
+    <w:rsid w:val="009608F0"/>
     <w:rsid w:val="00B26798"/>
     <w:rsid w:val="00D0266C"/>
     <w:rsid w:val="00F12EED"/>

</xml_diff>